<commit_message>
Adding final results to project report.
</commit_message>
<xml_diff>
--- a/Documents/NLP Sentiment Analysis Report.docx
+++ b/Documents/NLP Sentiment Analysis Report.docx
@@ -156,28 +156,24 @@
           <w:sz w:val="36"/>
           <w:szCs w:val="36"/>
         </w:rPr>
-        <w:t xml:space="preserve">Arabic Sentiment Analysis System with NLP </w:t>
-      </w:r>
-      <w:proofErr w:type="spellStart"/>
+        <w:t>Arabic Sent</w:t>
+      </w:r>
       <w:r>
         <w:rPr>
           <w:rFonts w:cstheme="majorBidi"/>
           <w:sz w:val="36"/>
           <w:szCs w:val="36"/>
         </w:rPr>
-        <w:t>oprtations</w:t>
-      </w:r>
-      <w:proofErr w:type="spellEnd"/>
-    </w:p>
-    <w:p>
-      <w:pPr>
-        <w:spacing w:line="240" w:lineRule="auto"/>
+        <w:t>iment Analysis System with NLP Oper</w:t>
+      </w:r>
+      <w:r>
         <w:rPr>
           <w:rFonts w:cstheme="majorBidi"/>
           <w:sz w:val="36"/>
           <w:szCs w:val="36"/>
         </w:rPr>
-      </w:pPr>
+        <w:t>ations</w:t>
+      </w:r>
     </w:p>
     <w:p>
       <w:pPr>
@@ -192,38 +188,48 @@
     <w:p>
       <w:pPr>
         <w:spacing w:line="240" w:lineRule="auto"/>
-        <w:jc w:val="center"/>
         <w:rPr>
           <w:rFonts w:cstheme="majorBidi"/>
           <w:sz w:val="36"/>
           <w:szCs w:val="36"/>
         </w:rPr>
       </w:pPr>
-      <w:r>
+    </w:p>
+    <w:p>
+      <w:pPr>
+        <w:spacing w:line="240" w:lineRule="auto"/>
+        <w:jc w:val="center"/>
         <w:rPr>
           <w:rFonts w:cstheme="majorBidi"/>
           <w:sz w:val="36"/>
           <w:szCs w:val="36"/>
         </w:rPr>
-        <w:t>Student name: Yazeed Obaid            Student No.: 1130036</w:t>
-      </w:r>
-    </w:p>
-    <w:p>
-      <w:pPr>
-        <w:spacing w:line="240" w:lineRule="auto"/>
-        <w:jc w:val="center"/>
+      </w:pPr>
+      <w:r>
         <w:rPr>
           <w:rFonts w:cstheme="majorBidi"/>
           <w:sz w:val="36"/>
           <w:szCs w:val="36"/>
         </w:rPr>
-      </w:pPr>
-      <w:r>
+        <w:t>Student name: Yazeed Obaid            Student No.: 1130036</w:t>
+      </w:r>
+    </w:p>
+    <w:p>
+      <w:pPr>
+        <w:spacing w:line="240" w:lineRule="auto"/>
+        <w:jc w:val="center"/>
         <w:rPr>
           <w:rFonts w:cstheme="majorBidi"/>
           <w:sz w:val="36"/>
           <w:szCs w:val="36"/>
         </w:rPr>
+      </w:pPr>
+      <w:r>
+        <w:rPr>
+          <w:rFonts w:cstheme="majorBidi"/>
+          <w:sz w:val="36"/>
+          <w:szCs w:val="36"/>
+        </w:rPr>
         <w:t xml:space="preserve">Student name: </w:t>
       </w:r>
       <w:proofErr w:type="spellStart"/>
@@ -284,7 +290,7 @@
         <w:spacing w:line="240" w:lineRule="auto"/>
         <w:jc w:val="center"/>
         <w:rPr>
-          <w:rFonts w:cstheme="majorBidi" w:hint="cs"/>
+          <w:rFonts w:cstheme="majorBidi"/>
           <w:sz w:val="36"/>
           <w:szCs w:val="36"/>
           <w:rtl/>
@@ -491,10 +497,13 @@
         </w:rPr>
       </w:pPr>
     </w:p>
+    <w:bookmarkStart w:id="0" w:name="_Toc504430786" w:displacedByCustomXml="next"/>
     <w:sdt>
       <w:sdtPr>
         <w:rPr>
-          <w:color w:val="auto"/>
+          <w:rFonts w:eastAsiaTheme="minorHAnsi" w:cstheme="minorBidi"/>
+          <w:sz w:val="24"/>
+          <w:szCs w:val="22"/>
         </w:rPr>
         <w:id w:val="-1857502218"/>
         <w:docPartObj>
@@ -504,18 +513,14 @@
       </w:sdtPr>
       <w:sdtEndPr>
         <w:rPr>
-          <w:rFonts w:asciiTheme="majorBidi" w:eastAsiaTheme="minorHAnsi" w:hAnsiTheme="majorBidi" w:cstheme="minorBidi"/>
-          <w:b/>
           <w:bCs/>
           <w:noProof/>
-          <w:sz w:val="24"/>
-          <w:szCs w:val="22"/>
         </w:rPr>
       </w:sdtEndPr>
       <w:sdtContent>
         <w:p>
           <w:pPr>
-            <w:pStyle w:val="TOCHeading"/>
+            <w:pStyle w:val="Heading1"/>
             <w:rPr>
               <w:rStyle w:val="Heading1Char"/>
             </w:rPr>
@@ -526,6 +531,7 @@
             </w:rPr>
             <w:t>Contents</w:t>
           </w:r>
+          <w:bookmarkEnd w:id="0"/>
         </w:p>
         <w:p>
           <w:pPr>
@@ -548,13 +554,13 @@
           <w:r>
             <w:fldChar w:fldCharType="separate"/>
           </w:r>
-          <w:hyperlink w:anchor="_Toc502267595" w:history="1">
+          <w:hyperlink w:anchor="_Toc504430786" w:history="1">
             <w:r>
               <w:rPr>
                 <w:rStyle w:val="Hyperlink"/>
                 <w:noProof/>
               </w:rPr>
-              <w:t>Abstract:</w:t>
+              <w:t>Contents</w:t>
             </w:r>
             <w:r>
               <w:rPr>
@@ -575,7 +581,7 @@
                 <w:noProof/>
                 <w:webHidden/>
               </w:rPr>
-              <w:instrText xml:space="preserve"> PAGEREF _Toc502267595 \h </w:instrText>
+              <w:instrText xml:space="preserve"> PAGEREF _Toc504430786 \h </w:instrText>
             </w:r>
             <w:r>
               <w:rPr>
@@ -595,79 +601,7 @@
                 <w:noProof/>
                 <w:webHidden/>
               </w:rPr>
-              <w:t>3</w:t>
-            </w:r>
-            <w:r>
-              <w:rPr>
-                <w:noProof/>
-                <w:webHidden/>
-              </w:rPr>
-              <w:fldChar w:fldCharType="end"/>
-            </w:r>
-          </w:hyperlink>
-          <w:bookmarkStart w:id="0" w:name="_GoBack"/>
-          <w:bookmarkEnd w:id="0"/>
-        </w:p>
-        <w:p>
-          <w:pPr>
-            <w:pStyle w:val="TOC1"/>
-            <w:tabs>
-              <w:tab w:val="right" w:leader="dot" w:pos="9350"/>
-            </w:tabs>
-            <w:rPr>
-              <w:rFonts w:asciiTheme="minorHAnsi" w:eastAsiaTheme="minorEastAsia" w:hAnsiTheme="minorHAnsi"/>
-              <w:noProof/>
-              <w:sz w:val="22"/>
-            </w:rPr>
-          </w:pPr>
-          <w:hyperlink w:anchor="_Toc502267596" w:history="1">
-            <w:r>
-              <w:rPr>
-                <w:rStyle w:val="Hyperlink"/>
-                <w:noProof/>
-              </w:rPr>
-              <w:t>Introduction:</w:t>
-            </w:r>
-            <w:r>
-              <w:rPr>
-                <w:noProof/>
-                <w:webHidden/>
-              </w:rPr>
-              <w:tab/>
-            </w:r>
-            <w:r>
-              <w:rPr>
-                <w:noProof/>
-                <w:webHidden/>
-              </w:rPr>
-              <w:fldChar w:fldCharType="begin"/>
-            </w:r>
-            <w:r>
-              <w:rPr>
-                <w:noProof/>
-                <w:webHidden/>
-              </w:rPr>
-              <w:instrText xml:space="preserve"> PAGEREF _Toc502267596 \h </w:instrText>
-            </w:r>
-            <w:r>
-              <w:rPr>
-                <w:noProof/>
-                <w:webHidden/>
-              </w:rPr>
-            </w:r>
-            <w:r>
-              <w:rPr>
-                <w:noProof/>
-                <w:webHidden/>
-              </w:rPr>
-              <w:fldChar w:fldCharType="separate"/>
-            </w:r>
-            <w:r>
-              <w:rPr>
-                <w:noProof/>
-                <w:webHidden/>
-              </w:rPr>
-              <w:t>3</w:t>
+              <w:t>2</w:t>
             </w:r>
             <w:r>
               <w:rPr>
@@ -690,13 +624,13 @@
               <w:sz w:val="22"/>
             </w:rPr>
           </w:pPr>
-          <w:hyperlink w:anchor="_Toc502267597" w:history="1">
+          <w:hyperlink w:anchor="_Toc504430787" w:history="1">
             <w:r>
               <w:rPr>
                 <w:rStyle w:val="Hyperlink"/>
                 <w:noProof/>
               </w:rPr>
-              <w:t>Related Work:</w:t>
+              <w:t>Abstract:</w:t>
             </w:r>
             <w:r>
               <w:rPr>
@@ -717,7 +651,7 @@
                 <w:noProof/>
                 <w:webHidden/>
               </w:rPr>
-              <w:instrText xml:space="preserve"> PAGEREF _Toc502267597 \h </w:instrText>
+              <w:instrText xml:space="preserve"> PAGEREF _Toc504430787 \h </w:instrText>
             </w:r>
             <w:r>
               <w:rPr>
@@ -737,7 +671,7 @@
                 <w:noProof/>
                 <w:webHidden/>
               </w:rPr>
-              <w:t>4</w:t>
+              <w:t>3</w:t>
             </w:r>
             <w:r>
               <w:rPr>
@@ -760,12 +694,152 @@
               <w:sz w:val="22"/>
             </w:rPr>
           </w:pPr>
-          <w:hyperlink w:anchor="_Toc502267598" w:history="1">
+          <w:hyperlink w:anchor="_Toc504430788" w:history="1">
             <w:r>
               <w:rPr>
                 <w:rStyle w:val="Hyperlink"/>
                 <w:noProof/>
               </w:rPr>
+              <w:t>Introduction:</w:t>
+            </w:r>
+            <w:r>
+              <w:rPr>
+                <w:noProof/>
+                <w:webHidden/>
+              </w:rPr>
+              <w:tab/>
+            </w:r>
+            <w:r>
+              <w:rPr>
+                <w:noProof/>
+                <w:webHidden/>
+              </w:rPr>
+              <w:fldChar w:fldCharType="begin"/>
+            </w:r>
+            <w:r>
+              <w:rPr>
+                <w:noProof/>
+                <w:webHidden/>
+              </w:rPr>
+              <w:instrText xml:space="preserve"> PAGEREF _Toc504430788 \h </w:instrText>
+            </w:r>
+            <w:r>
+              <w:rPr>
+                <w:noProof/>
+                <w:webHidden/>
+              </w:rPr>
+            </w:r>
+            <w:r>
+              <w:rPr>
+                <w:noProof/>
+                <w:webHidden/>
+              </w:rPr>
+              <w:fldChar w:fldCharType="separate"/>
+            </w:r>
+            <w:r>
+              <w:rPr>
+                <w:noProof/>
+                <w:webHidden/>
+              </w:rPr>
+              <w:t>3</w:t>
+            </w:r>
+            <w:r>
+              <w:rPr>
+                <w:noProof/>
+                <w:webHidden/>
+              </w:rPr>
+              <w:fldChar w:fldCharType="end"/>
+            </w:r>
+          </w:hyperlink>
+        </w:p>
+        <w:p>
+          <w:pPr>
+            <w:pStyle w:val="TOC1"/>
+            <w:tabs>
+              <w:tab w:val="right" w:leader="dot" w:pos="9350"/>
+            </w:tabs>
+            <w:rPr>
+              <w:rFonts w:asciiTheme="minorHAnsi" w:eastAsiaTheme="minorEastAsia" w:hAnsiTheme="minorHAnsi"/>
+              <w:noProof/>
+              <w:sz w:val="22"/>
+            </w:rPr>
+          </w:pPr>
+          <w:hyperlink w:anchor="_Toc504430789" w:history="1">
+            <w:r>
+              <w:rPr>
+                <w:rStyle w:val="Hyperlink"/>
+                <w:noProof/>
+              </w:rPr>
+              <w:t>Related Work:</w:t>
+            </w:r>
+            <w:r>
+              <w:rPr>
+                <w:noProof/>
+                <w:webHidden/>
+              </w:rPr>
+              <w:tab/>
+            </w:r>
+            <w:r>
+              <w:rPr>
+                <w:noProof/>
+                <w:webHidden/>
+              </w:rPr>
+              <w:fldChar w:fldCharType="begin"/>
+            </w:r>
+            <w:r>
+              <w:rPr>
+                <w:noProof/>
+                <w:webHidden/>
+              </w:rPr>
+              <w:instrText xml:space="preserve"> PAGEREF _Toc504430789 \h </w:instrText>
+            </w:r>
+            <w:r>
+              <w:rPr>
+                <w:noProof/>
+                <w:webHidden/>
+              </w:rPr>
+            </w:r>
+            <w:r>
+              <w:rPr>
+                <w:noProof/>
+                <w:webHidden/>
+              </w:rPr>
+              <w:fldChar w:fldCharType="separate"/>
+            </w:r>
+            <w:r>
+              <w:rPr>
+                <w:noProof/>
+                <w:webHidden/>
+              </w:rPr>
+              <w:t>4</w:t>
+            </w:r>
+            <w:r>
+              <w:rPr>
+                <w:noProof/>
+                <w:webHidden/>
+              </w:rPr>
+              <w:fldChar w:fldCharType="end"/>
+            </w:r>
+          </w:hyperlink>
+        </w:p>
+        <w:p>
+          <w:pPr>
+            <w:pStyle w:val="TOC1"/>
+            <w:tabs>
+              <w:tab w:val="right" w:leader="dot" w:pos="9350"/>
+            </w:tabs>
+            <w:rPr>
+              <w:rFonts w:asciiTheme="minorHAnsi" w:eastAsiaTheme="minorEastAsia" w:hAnsiTheme="minorHAnsi"/>
+              <w:noProof/>
+              <w:sz w:val="22"/>
+            </w:rPr>
+          </w:pPr>
+          <w:hyperlink w:anchor="_Toc504430790" w:history="1">
+            <w:r>
+              <w:rPr>
+                <w:rStyle w:val="Hyperlink"/>
+                <w:noProof/>
+              </w:rPr>
               <w:t>Approach:</w:t>
             </w:r>
             <w:r>
@@ -787,7 +861,7 @@
                 <w:noProof/>
                 <w:webHidden/>
               </w:rPr>
-              <w:instrText xml:space="preserve"> PAGEREF _Toc502267598 \h </w:instrText>
+              <w:instrText xml:space="preserve"> PAGEREF _Toc504430790 \h </w:instrText>
             </w:r>
             <w:r>
               <w:rPr>
@@ -830,7 +904,7 @@
               <w:sz w:val="22"/>
             </w:rPr>
           </w:pPr>
-          <w:hyperlink w:anchor="_Toc502267599" w:history="1">
+          <w:hyperlink w:anchor="_Toc504430791" w:history="1">
             <w:r>
               <w:rPr>
                 <w:rStyle w:val="Hyperlink"/>
@@ -857,7 +931,7 @@
                 <w:noProof/>
                 <w:webHidden/>
               </w:rPr>
-              <w:instrText xml:space="preserve"> PAGEREF _Toc502267599 \h </w:instrText>
+              <w:instrText xml:space="preserve"> PAGEREF _Toc504430791 \h </w:instrText>
             </w:r>
             <w:r>
               <w:rPr>
@@ -900,7 +974,7 @@
               <w:sz w:val="22"/>
             </w:rPr>
           </w:pPr>
-          <w:hyperlink w:anchor="_Toc502267600" w:history="1">
+          <w:hyperlink w:anchor="_Toc504430792" w:history="1">
             <w:r>
               <w:rPr>
                 <w:rStyle w:val="Hyperlink"/>
@@ -927,7 +1001,7 @@
                 <w:noProof/>
                 <w:webHidden/>
               </w:rPr>
-              <w:instrText xml:space="preserve"> PAGEREF _Toc502267600 \h </w:instrText>
+              <w:instrText xml:space="preserve"> PAGEREF _Toc504430792 \h </w:instrText>
             </w:r>
             <w:r>
               <w:rPr>
@@ -970,7 +1044,7 @@
               <w:sz w:val="22"/>
             </w:rPr>
           </w:pPr>
-          <w:hyperlink w:anchor="_Toc502267601" w:history="1">
+          <w:hyperlink w:anchor="_Toc504430793" w:history="1">
             <w:r>
               <w:rPr>
                 <w:rStyle w:val="Hyperlink"/>
@@ -997,7 +1071,7 @@
                 <w:noProof/>
                 <w:webHidden/>
               </w:rPr>
-              <w:instrText xml:space="preserve"> PAGEREF _Toc502267601 \h </w:instrText>
+              <w:instrText xml:space="preserve"> PAGEREF _Toc504430793 \h </w:instrText>
             </w:r>
             <w:r>
               <w:rPr>
@@ -1040,7 +1114,7 @@
               <w:sz w:val="22"/>
             </w:rPr>
           </w:pPr>
-          <w:hyperlink w:anchor="_Toc502267602" w:history="1">
+          <w:hyperlink w:anchor="_Toc504430794" w:history="1">
             <w:r>
               <w:rPr>
                 <w:rStyle w:val="Hyperlink"/>
@@ -1067,7 +1141,7 @@
                 <w:noProof/>
                 <w:webHidden/>
               </w:rPr>
-              <w:instrText xml:space="preserve"> PAGEREF _Toc502267602 \h </w:instrText>
+              <w:instrText xml:space="preserve"> PAGEREF _Toc504430794 \h </w:instrText>
             </w:r>
             <w:r>
               <w:rPr>
@@ -1110,7 +1184,7 @@
               <w:sz w:val="22"/>
             </w:rPr>
           </w:pPr>
-          <w:hyperlink w:anchor="_Toc502267603" w:history="1">
+          <w:hyperlink w:anchor="_Toc504430795" w:history="1">
             <w:r>
               <w:rPr>
                 <w:rStyle w:val="Hyperlink"/>
@@ -1137,7 +1211,7 @@
                 <w:noProof/>
                 <w:webHidden/>
               </w:rPr>
-              <w:instrText xml:space="preserve"> PAGEREF _Toc502267603 \h </w:instrText>
+              <w:instrText xml:space="preserve"> PAGEREF _Toc504430795 \h </w:instrText>
             </w:r>
             <w:r>
               <w:rPr>
@@ -1180,7 +1254,7 @@
               <w:sz w:val="22"/>
             </w:rPr>
           </w:pPr>
-          <w:hyperlink w:anchor="_Toc502267604" w:history="1">
+          <w:hyperlink w:anchor="_Toc504430796" w:history="1">
             <w:r>
               <w:rPr>
                 <w:rStyle w:val="Hyperlink"/>
@@ -1207,7 +1281,7 @@
                 <w:noProof/>
                 <w:webHidden/>
               </w:rPr>
-              <w:instrText xml:space="preserve"> PAGEREF _Toc502267604 \h </w:instrText>
+              <w:instrText xml:space="preserve"> PAGEREF _Toc504430796 \h </w:instrText>
             </w:r>
             <w:r>
               <w:rPr>
@@ -1265,7 +1339,6 @@
     <w:p>
       <w:pPr>
         <w:rPr>
-          <w:rFonts w:hint="cs"/>
           <w:rtl/>
           <w:lang w:bidi="ar-JO"/>
         </w:rPr>
@@ -1275,7 +1348,7 @@
       <w:pPr>
         <w:pStyle w:val="Heading1"/>
       </w:pPr>
-      <w:bookmarkStart w:id="1" w:name="_Toc502267595"/>
+      <w:bookmarkStart w:id="1" w:name="_Toc504430787"/>
       <w:r>
         <w:lastRenderedPageBreak/>
         <w:t>Abstract:</w:t>
@@ -1349,7 +1422,7 @@
           <w:lang w:bidi="ar-JO"/>
         </w:rPr>
       </w:pPr>
-      <w:bookmarkStart w:id="2" w:name="_Toc502267596"/>
+      <w:bookmarkStart w:id="2" w:name="_Toc504430788"/>
       <w:r>
         <w:t>Introduction:</w:t>
       </w:r>
@@ -1453,11 +1526,9 @@
       <w:r>
         <w:t xml:space="preserve"> But </w:t>
       </w:r>
-      <w:proofErr w:type="gramStart"/>
-      <w:r>
-        <w:t>todays</w:t>
-      </w:r>
-      <w:proofErr w:type="gramEnd"/>
+      <w:r>
+        <w:t>today’s</w:t>
+      </w:r>
       <w:r>
         <w:t xml:space="preserve"> social media </w:t>
       </w:r>
@@ -1497,7 +1568,12 @@
         </w:rPr>
       </w:pPr>
       <w:r>
-        <w:t>Twitter is one of the biggest microblogging services on the internet. Microblogs are short text messages that people use to share all kinds of information with the world. On Twitter, these microblogs are called “tweets”, and over 400 million of them are posted every day. They can contain news, announcements, personal a</w:t>
+        <w:t>Twitter is one of the biggest microblogging services on the internet. Microblogs are short text messages that people use to share all kinds of information with the world. On Twitter, these microblogs are called “tweets”, and over 40</w:t>
+      </w:r>
+      <w:bookmarkStart w:id="3" w:name="_GoBack"/>
+      <w:bookmarkEnd w:id="3"/>
+      <w:r>
+        <w:t>0 million of them are posted every day. They can contain news, announcements, personal a</w:t>
       </w:r>
       <w:r>
         <w:t>ffairs, jokes, opinions and more [3]</w:t>
@@ -1510,12 +1586,12 @@
       <w:pPr>
         <w:pStyle w:val="Heading1"/>
       </w:pPr>
-      <w:bookmarkStart w:id="3" w:name="_Toc502267597"/>
+      <w:bookmarkStart w:id="4" w:name="_Toc504430789"/>
       <w:r>
         <w:lastRenderedPageBreak/>
         <w:t>Related Work:</w:t>
       </w:r>
-      <w:bookmarkEnd w:id="3"/>
+      <w:bookmarkEnd w:id="4"/>
     </w:p>
     <w:p>
       <w:pPr>
@@ -1611,11 +1687,11 @@
       <w:pPr>
         <w:pStyle w:val="Heading1"/>
       </w:pPr>
-      <w:bookmarkStart w:id="4" w:name="_Toc502267598"/>
+      <w:bookmarkStart w:id="5" w:name="_Toc504430790"/>
       <w:r>
         <w:t>Approach:</w:t>
       </w:r>
-      <w:bookmarkEnd w:id="4"/>
+      <w:bookmarkEnd w:id="5"/>
     </w:p>
     <w:p>
       <w:pPr>
@@ -1719,11 +1795,11 @@
         <w:pStyle w:val="Heading2"/>
         <w:jc w:val="both"/>
       </w:pPr>
-      <w:bookmarkStart w:id="5" w:name="_Toc502267599"/>
+      <w:bookmarkStart w:id="6" w:name="_Toc504430791"/>
       <w:r>
         <w:t>Pre-processing:</w:t>
       </w:r>
-      <w:bookmarkEnd w:id="5"/>
+      <w:bookmarkEnd w:id="6"/>
     </w:p>
     <w:p>
       <w:pPr>
@@ -2000,11 +2076,11 @@
       <w:pPr>
         <w:pStyle w:val="Heading2"/>
       </w:pPr>
-      <w:bookmarkStart w:id="6" w:name="_Toc502267600"/>
+      <w:bookmarkStart w:id="7" w:name="_Toc504430792"/>
       <w:r>
         <w:t>Feature Extraction:</w:t>
       </w:r>
-      <w:bookmarkEnd w:id="6"/>
+      <w:bookmarkEnd w:id="7"/>
     </w:p>
     <w:p>
       <w:pPr>
@@ -2121,11 +2197,11 @@
       <w:pPr>
         <w:pStyle w:val="Heading2"/>
       </w:pPr>
-      <w:bookmarkStart w:id="7" w:name="_Toc502267601"/>
+      <w:bookmarkStart w:id="8" w:name="_Toc504430793"/>
       <w:r>
         <w:t>Machine Learning:</w:t>
       </w:r>
-      <w:bookmarkEnd w:id="7"/>
+      <w:bookmarkEnd w:id="8"/>
     </w:p>
     <w:p>
       <w:pPr>
@@ -2208,12 +2284,12 @@
       <w:pPr>
         <w:pStyle w:val="Heading1"/>
       </w:pPr>
-      <w:bookmarkStart w:id="8" w:name="_Toc502267602"/>
+      <w:bookmarkStart w:id="9" w:name="_Toc504430794"/>
       <w:r>
         <w:lastRenderedPageBreak/>
         <w:t>Experiments and Results:</w:t>
       </w:r>
-      <w:bookmarkEnd w:id="8"/>
+      <w:bookmarkEnd w:id="9"/>
     </w:p>
     <w:p>
       <w:pPr>
@@ -2312,24 +2388,14 @@
       <w:r>
         <w:t xml:space="preserve">Table </w:t>
       </w:r>
-      <w:r>
-        <w:fldChar w:fldCharType="begin"/>
-      </w:r>
-      <w:r>
-        <w:instrText xml:space="preserve"> SEQ Table \* ARABIC </w:instrText>
-      </w:r>
-      <w:r>
-        <w:fldChar w:fldCharType="separate"/>
-      </w:r>
-      <w:r>
-        <w:rPr>
-          <w:noProof/>
-        </w:rPr>
-        <w:t>1</w:t>
-      </w:r>
-      <w:r>
-        <w:fldChar w:fldCharType="end"/>
-      </w:r>
+      <w:fldSimple w:instr=" SEQ Table \* ARABIC ">
+        <w:r>
+          <w:rPr>
+            <w:noProof/>
+          </w:rPr>
+          <w:t>1</w:t>
+        </w:r>
+      </w:fldSimple>
       <w:r>
         <w:t xml:space="preserve">: Example from each data-sets </w:t>
       </w:r>
@@ -2772,583 +2838,37 @@
     </w:p>
     <w:p>
       <w:pPr>
+        <w:jc w:val="both"/>
+      </w:pPr>
+    </w:p>
+    <w:p>
+      <w:pPr>
+        <w:jc w:val="both"/>
+      </w:pPr>
+    </w:p>
+    <w:p>
+      <w:pPr>
         <w:pStyle w:val="Caption"/>
         <w:keepNext/>
         <w:jc w:val="center"/>
       </w:pPr>
       <w:r>
+        <w:lastRenderedPageBreak/>
         <w:t xml:space="preserve">Table </w:t>
       </w:r>
-      <w:r>
-        <w:fldChar w:fldCharType="begin"/>
-      </w:r>
-      <w:r>
-        <w:instrText xml:space="preserve"> SEQ Table \* ARABIC </w:instrText>
-      </w:r>
-      <w:r>
-        <w:fldChar w:fldCharType="separate"/>
-      </w:r>
-      <w:r>
-        <w:rPr>
-          <w:noProof/>
-        </w:rPr>
-        <w:t>2</w:t>
-      </w:r>
-      <w:r>
-        <w:fldChar w:fldCharType="end"/>
-      </w:r>
+      <w:fldSimple w:instr=" SEQ Table \* ARABIC ">
+        <w:r>
+          <w:rPr>
+            <w:noProof/>
+          </w:rPr>
+          <w:t>2</w:t>
+        </w:r>
+      </w:fldSimple>
       <w:r>
         <w:t>:</w:t>
       </w:r>
       <w:r>
         <w:t xml:space="preserve"> 10-fold cross validation results on SVM </w:t>
-      </w:r>
-      <w:r>
-        <w:t>classifier</w:t>
-      </w:r>
-    </w:p>
-    <w:tbl>
-      <w:tblPr>
-        <w:tblStyle w:val="TableGrid"/>
-        <w:tblW w:w="0" w:type="auto"/>
-        <w:jc w:val="center"/>
-        <w:tblLook w:val="04A0" w:firstRow="1" w:lastRow="0" w:firstColumn="1" w:lastColumn="0" w:noHBand="0" w:noVBand="1"/>
-      </w:tblPr>
-      <w:tblGrid>
-        <w:gridCol w:w="2976"/>
-        <w:gridCol w:w="1836"/>
-        <w:gridCol w:w="856"/>
-        <w:gridCol w:w="1836"/>
-        <w:gridCol w:w="1836"/>
-      </w:tblGrid>
-      <w:tr>
-        <w:trPr>
-          <w:jc w:val="center"/>
-        </w:trPr>
-        <w:tc>
-          <w:tcPr>
-            <w:tcW w:w="7267" w:type="dxa"/>
-            <w:gridSpan w:val="5"/>
-          </w:tcPr>
-          <w:p>
-            <w:pPr>
-              <w:jc w:val="center"/>
-              <w:rPr>
-                <w:b/>
-                <w:bCs/>
-              </w:rPr>
-            </w:pPr>
-            <w:r>
-              <w:rPr>
-                <w:b/>
-                <w:bCs/>
-              </w:rPr>
-              <w:t>SVM</w:t>
-            </w:r>
-          </w:p>
-        </w:tc>
-      </w:tr>
-      <w:tr>
-        <w:trPr>
-          <w:jc w:val="center"/>
-        </w:trPr>
-        <w:tc>
-          <w:tcPr>
-            <w:tcW w:w="2976" w:type="dxa"/>
-          </w:tcPr>
-          <w:p>
-            <w:pPr>
-              <w:jc w:val="center"/>
-              <w:rPr>
-                <w:b/>
-                <w:bCs/>
-              </w:rPr>
-            </w:pPr>
-            <w:r>
-              <w:rPr>
-                <w:b/>
-                <w:bCs/>
-              </w:rPr>
-              <w:t>Data-set</w:t>
-            </w:r>
-          </w:p>
-        </w:tc>
-        <w:tc>
-          <w:tcPr>
-            <w:tcW w:w="1163" w:type="dxa"/>
-          </w:tcPr>
-          <w:p>
-            <w:pPr>
-              <w:jc w:val="center"/>
-              <w:rPr>
-                <w:b/>
-                <w:bCs/>
-              </w:rPr>
-            </w:pPr>
-            <w:r>
-              <w:rPr>
-                <w:b/>
-                <w:bCs/>
-              </w:rPr>
-              <w:t>Precision</w:t>
-            </w:r>
-          </w:p>
-        </w:tc>
-        <w:tc>
-          <w:tcPr>
-            <w:tcW w:w="626" w:type="dxa"/>
-          </w:tcPr>
-          <w:p>
-            <w:pPr>
-              <w:jc w:val="center"/>
-              <w:rPr>
-                <w:b/>
-                <w:bCs/>
-              </w:rPr>
-            </w:pPr>
-            <w:r>
-              <w:rPr>
-                <w:b/>
-                <w:bCs/>
-              </w:rPr>
-              <w:t>Recall</w:t>
-            </w:r>
-          </w:p>
-        </w:tc>
-        <w:tc>
-          <w:tcPr>
-            <w:tcW w:w="1313" w:type="dxa"/>
-          </w:tcPr>
-          <w:p>
-            <w:pPr>
-              <w:jc w:val="center"/>
-              <w:rPr>
-                <w:b/>
-                <w:bCs/>
-              </w:rPr>
-            </w:pPr>
-            <w:r>
-              <w:rPr>
-                <w:b/>
-                <w:bCs/>
-              </w:rPr>
-              <w:t>F-measure</w:t>
-            </w:r>
-          </w:p>
-        </w:tc>
-        <w:tc>
-          <w:tcPr>
-            <w:tcW w:w="1189" w:type="dxa"/>
-          </w:tcPr>
-          <w:p>
-            <w:pPr>
-              <w:jc w:val="center"/>
-              <w:rPr>
-                <w:b/>
-                <w:bCs/>
-              </w:rPr>
-            </w:pPr>
-            <w:r>
-              <w:rPr>
-                <w:b/>
-                <w:bCs/>
-              </w:rPr>
-              <w:t>Accuracy</w:t>
-            </w:r>
-          </w:p>
-        </w:tc>
-      </w:tr>
-      <w:tr>
-        <w:trPr>
-          <w:jc w:val="center"/>
-        </w:trPr>
-        <w:tc>
-          <w:tcPr>
-            <w:tcW w:w="2976" w:type="dxa"/>
-          </w:tcPr>
-          <w:p>
-            <w:pPr>
-              <w:jc w:val="center"/>
-            </w:pPr>
-            <w:r>
-              <w:t>Twitter tweets</w:t>
-            </w:r>
-          </w:p>
-        </w:tc>
-        <w:tc>
-          <w:tcPr>
-            <w:tcW w:w="1163" w:type="dxa"/>
-          </w:tcPr>
-          <w:p>
-            <w:pPr>
-              <w:jc w:val="center"/>
-            </w:pPr>
-          </w:p>
-        </w:tc>
-        <w:tc>
-          <w:tcPr>
-            <w:tcW w:w="626" w:type="dxa"/>
-          </w:tcPr>
-          <w:p>
-            <w:pPr>
-              <w:jc w:val="center"/>
-            </w:pPr>
-          </w:p>
-        </w:tc>
-        <w:tc>
-          <w:tcPr>
-            <w:tcW w:w="1313" w:type="dxa"/>
-          </w:tcPr>
-          <w:p>
-            <w:pPr>
-              <w:jc w:val="center"/>
-            </w:pPr>
-          </w:p>
-        </w:tc>
-        <w:tc>
-          <w:tcPr>
-            <w:tcW w:w="1189" w:type="dxa"/>
-          </w:tcPr>
-          <w:p>
-            <w:pPr>
-              <w:jc w:val="center"/>
-              <w:rPr>
-                <w:rtl/>
-                <w:lang w:bidi="ar-JO"/>
-              </w:rPr>
-            </w:pPr>
-            <w:r>
-              <w:t>0.824</w:t>
-            </w:r>
-          </w:p>
-        </w:tc>
-      </w:tr>
-      <w:tr>
-        <w:trPr>
-          <w:jc w:val="center"/>
-        </w:trPr>
-        <w:tc>
-          <w:tcPr>
-            <w:tcW w:w="2976" w:type="dxa"/>
-          </w:tcPr>
-          <w:p>
-            <w:pPr>
-              <w:jc w:val="center"/>
-            </w:pPr>
-            <w:r>
-              <w:t>Product Attraction reviews</w:t>
-            </w:r>
-          </w:p>
-        </w:tc>
-        <w:tc>
-          <w:tcPr>
-            <w:tcW w:w="1163" w:type="dxa"/>
-          </w:tcPr>
-          <w:p>
-            <w:pPr>
-              <w:jc w:val="center"/>
-            </w:pPr>
-            <w:r>
-              <w:t>0.992741292364</w:t>
-            </w:r>
-          </w:p>
-        </w:tc>
-        <w:tc>
-          <w:tcPr>
-            <w:tcW w:w="626" w:type="dxa"/>
-          </w:tcPr>
-          <w:p>
-            <w:pPr>
-              <w:jc w:val="center"/>
-            </w:pPr>
-            <w:r>
-              <w:t>1.0</w:t>
-            </w:r>
-          </w:p>
-        </w:tc>
-        <w:tc>
-          <w:tcPr>
-            <w:tcW w:w="1313" w:type="dxa"/>
-          </w:tcPr>
-          <w:p>
-            <w:pPr>
-              <w:jc w:val="center"/>
-            </w:pPr>
-            <w:r>
-              <w:t>0.980838625855</w:t>
-            </w:r>
-          </w:p>
-        </w:tc>
-        <w:tc>
-          <w:tcPr>
-            <w:tcW w:w="1189" w:type="dxa"/>
-          </w:tcPr>
-          <w:p>
-            <w:pPr>
-              <w:jc w:val="center"/>
-            </w:pPr>
-            <w:r>
-              <w:t>0.962398615527</w:t>
-            </w:r>
-          </w:p>
-        </w:tc>
-      </w:tr>
-      <w:tr>
-        <w:trPr>
-          <w:jc w:val="center"/>
-        </w:trPr>
-        <w:tc>
-          <w:tcPr>
-            <w:tcW w:w="2976" w:type="dxa"/>
-          </w:tcPr>
-          <w:p>
-            <w:pPr>
-              <w:jc w:val="center"/>
-            </w:pPr>
-            <w:r>
-              <w:lastRenderedPageBreak/>
-              <w:t>Hotel Reviews</w:t>
-            </w:r>
-          </w:p>
-        </w:tc>
-        <w:tc>
-          <w:tcPr>
-            <w:tcW w:w="1163" w:type="dxa"/>
-          </w:tcPr>
-          <w:p>
-            <w:pPr>
-              <w:jc w:val="center"/>
-            </w:pPr>
-          </w:p>
-        </w:tc>
-        <w:tc>
-          <w:tcPr>
-            <w:tcW w:w="626" w:type="dxa"/>
-          </w:tcPr>
-          <w:p>
-            <w:pPr>
-              <w:jc w:val="center"/>
-            </w:pPr>
-          </w:p>
-        </w:tc>
-        <w:tc>
-          <w:tcPr>
-            <w:tcW w:w="1313" w:type="dxa"/>
-          </w:tcPr>
-          <w:p>
-            <w:pPr>
-              <w:jc w:val="center"/>
-            </w:pPr>
-          </w:p>
-        </w:tc>
-        <w:tc>
-          <w:tcPr>
-            <w:tcW w:w="1189" w:type="dxa"/>
-          </w:tcPr>
-          <w:p>
-            <w:pPr>
-              <w:jc w:val="center"/>
-            </w:pPr>
-          </w:p>
-        </w:tc>
-      </w:tr>
-      <w:tr>
-        <w:trPr>
-          <w:jc w:val="center"/>
-        </w:trPr>
-        <w:tc>
-          <w:tcPr>
-            <w:tcW w:w="2976" w:type="dxa"/>
-          </w:tcPr>
-          <w:p>
-            <w:pPr>
-              <w:jc w:val="center"/>
-            </w:pPr>
-            <w:r>
-              <w:t>Movies Reviews</w:t>
-            </w:r>
-          </w:p>
-        </w:tc>
-        <w:tc>
-          <w:tcPr>
-            <w:tcW w:w="1163" w:type="dxa"/>
-          </w:tcPr>
-          <w:p>
-            <w:pPr>
-              <w:jc w:val="center"/>
-            </w:pPr>
-          </w:p>
-        </w:tc>
-        <w:tc>
-          <w:tcPr>
-            <w:tcW w:w="626" w:type="dxa"/>
-          </w:tcPr>
-          <w:p>
-            <w:pPr>
-              <w:jc w:val="center"/>
-            </w:pPr>
-          </w:p>
-        </w:tc>
-        <w:tc>
-          <w:tcPr>
-            <w:tcW w:w="1313" w:type="dxa"/>
-          </w:tcPr>
-          <w:p>
-            <w:pPr>
-              <w:jc w:val="center"/>
-            </w:pPr>
-          </w:p>
-        </w:tc>
-        <w:tc>
-          <w:tcPr>
-            <w:tcW w:w="1189" w:type="dxa"/>
-          </w:tcPr>
-          <w:p>
-            <w:pPr>
-              <w:jc w:val="center"/>
-            </w:pPr>
-          </w:p>
-        </w:tc>
-      </w:tr>
-      <w:tr>
-        <w:trPr>
-          <w:jc w:val="center"/>
-        </w:trPr>
-        <w:tc>
-          <w:tcPr>
-            <w:tcW w:w="2976" w:type="dxa"/>
-          </w:tcPr>
-          <w:p>
-            <w:pPr>
-              <w:jc w:val="center"/>
-            </w:pPr>
-            <w:r>
-              <w:t>Product Reviews</w:t>
-            </w:r>
-          </w:p>
-        </w:tc>
-        <w:tc>
-          <w:tcPr>
-            <w:tcW w:w="1163" w:type="dxa"/>
-          </w:tcPr>
-          <w:p>
-            <w:pPr>
-              <w:jc w:val="center"/>
-            </w:pPr>
-          </w:p>
-        </w:tc>
-        <w:tc>
-          <w:tcPr>
-            <w:tcW w:w="626" w:type="dxa"/>
-          </w:tcPr>
-          <w:p>
-            <w:pPr>
-              <w:jc w:val="center"/>
-            </w:pPr>
-          </w:p>
-        </w:tc>
-        <w:tc>
-          <w:tcPr>
-            <w:tcW w:w="1313" w:type="dxa"/>
-          </w:tcPr>
-          <w:p>
-            <w:pPr>
-              <w:jc w:val="center"/>
-            </w:pPr>
-          </w:p>
-        </w:tc>
-        <w:tc>
-          <w:tcPr>
-            <w:tcW w:w="1189" w:type="dxa"/>
-          </w:tcPr>
-          <w:p>
-            <w:pPr>
-              <w:jc w:val="center"/>
-            </w:pPr>
-          </w:p>
-        </w:tc>
-      </w:tr>
-      <w:tr>
-        <w:trPr>
-          <w:jc w:val="center"/>
-        </w:trPr>
-        <w:tc>
-          <w:tcPr>
-            <w:tcW w:w="2976" w:type="dxa"/>
-          </w:tcPr>
-          <w:p>
-            <w:pPr>
-              <w:jc w:val="center"/>
-            </w:pPr>
-            <w:r>
-              <w:t>Restaurants Reviews</w:t>
-            </w:r>
-          </w:p>
-        </w:tc>
-        <w:tc>
-          <w:tcPr>
-            <w:tcW w:w="1163" w:type="dxa"/>
-          </w:tcPr>
-          <w:p>
-            <w:pPr>
-              <w:jc w:val="center"/>
-            </w:pPr>
-          </w:p>
-        </w:tc>
-        <w:tc>
-          <w:tcPr>
-            <w:tcW w:w="626" w:type="dxa"/>
-          </w:tcPr>
-          <w:p>
-            <w:pPr>
-              <w:jc w:val="center"/>
-            </w:pPr>
-          </w:p>
-        </w:tc>
-        <w:tc>
-          <w:tcPr>
-            <w:tcW w:w="1313" w:type="dxa"/>
-          </w:tcPr>
-          <w:p>
-            <w:pPr>
-              <w:jc w:val="center"/>
-            </w:pPr>
-          </w:p>
-        </w:tc>
-        <w:tc>
-          <w:tcPr>
-            <w:tcW w:w="1189" w:type="dxa"/>
-          </w:tcPr>
-          <w:p>
-            <w:pPr>
-              <w:jc w:val="center"/>
-            </w:pPr>
-          </w:p>
-        </w:tc>
-      </w:tr>
-    </w:tbl>
-    <w:p>
-      <w:pPr>
-        <w:jc w:val="both"/>
-      </w:pPr>
-    </w:p>
-    <w:p>
-      <w:pPr>
-        <w:pStyle w:val="Caption"/>
-        <w:keepNext/>
-        <w:jc w:val="center"/>
-      </w:pPr>
-      <w:r>
-        <w:t>Table 3:</w:t>
-      </w:r>
-      <w:r>
-        <w:t xml:space="preserve"> 10-fold cross validation results on </w:t>
-      </w:r>
-      <w:r>
-        <w:t>Naïve Bias</w:t>
-      </w:r>
-      <w:r>
-        <w:t xml:space="preserve"> </w:t>
       </w:r>
       <w:r>
         <w:t>classifier</w:t>
@@ -3374,7 +2894,7 @@
         </w:trPr>
         <w:tc>
           <w:tcPr>
-            <w:tcW w:w="7267" w:type="dxa"/>
+            <w:tcW w:w="7497" w:type="dxa"/>
             <w:gridSpan w:val="5"/>
           </w:tcPr>
           <w:p>
@@ -3390,7 +2910,7 @@
                 <w:b/>
                 <w:bCs/>
               </w:rPr>
-              <w:t>Naïve Bias</w:t>
+              <w:t>SVM</w:t>
             </w:r>
           </w:p>
         </w:tc>
@@ -3443,7 +2963,7 @@
         </w:tc>
         <w:tc>
           <w:tcPr>
-            <w:tcW w:w="626" w:type="dxa"/>
+            <w:tcW w:w="856" w:type="dxa"/>
           </w:tcPr>
           <w:p>
             <w:pPr>
@@ -3530,16 +3050,22 @@
             <w:pPr>
               <w:jc w:val="center"/>
             </w:pPr>
-          </w:p>
-        </w:tc>
-        <w:tc>
-          <w:tcPr>
-            <w:tcW w:w="626" w:type="dxa"/>
-          </w:tcPr>
-          <w:p>
-            <w:pPr>
-              <w:jc w:val="center"/>
-            </w:pPr>
+            <w:r>
+              <w:t>0.88</w:t>
+            </w:r>
+          </w:p>
+        </w:tc>
+        <w:tc>
+          <w:tcPr>
+            <w:tcW w:w="856" w:type="dxa"/>
+          </w:tcPr>
+          <w:p>
+            <w:pPr>
+              <w:jc w:val="center"/>
+            </w:pPr>
+            <w:r>
+              <w:t>0.77</w:t>
+            </w:r>
           </w:p>
         </w:tc>
         <w:tc>
@@ -3550,6 +3076,9 @@
             <w:pPr>
               <w:jc w:val="center"/>
             </w:pPr>
+            <w:r>
+              <w:t>0.81</w:t>
+            </w:r>
           </w:p>
         </w:tc>
         <w:tc>
@@ -3559,7 +3088,14 @@
           <w:p>
             <w:pPr>
               <w:jc w:val="center"/>
-            </w:pPr>
+              <w:rPr>
+                <w:rtl/>
+                <w:lang w:bidi="ar-JO"/>
+              </w:rPr>
+            </w:pPr>
+            <w:r>
+              <w:t>0.82</w:t>
+            </w:r>
           </w:p>
         </w:tc>
       </w:tr>
@@ -3588,16 +3124,25 @@
             <w:pPr>
               <w:jc w:val="center"/>
             </w:pPr>
-          </w:p>
-        </w:tc>
-        <w:tc>
-          <w:tcPr>
-            <w:tcW w:w="626" w:type="dxa"/>
-          </w:tcPr>
-          <w:p>
-            <w:pPr>
-              <w:jc w:val="center"/>
-            </w:pPr>
+            <w:r>
+              <w:t>0.99</w:t>
+            </w:r>
+          </w:p>
+        </w:tc>
+        <w:tc>
+          <w:tcPr>
+            <w:tcW w:w="856" w:type="dxa"/>
+          </w:tcPr>
+          <w:p>
+            <w:pPr>
+              <w:jc w:val="center"/>
+            </w:pPr>
+            <w:r>
+              <w:t>1.0</w:t>
+            </w:r>
+            <w:r>
+              <w:t>0</w:t>
+            </w:r>
           </w:p>
         </w:tc>
         <w:tc>
@@ -3608,6 +3153,9 @@
             <w:pPr>
               <w:jc w:val="center"/>
             </w:pPr>
+            <w:r>
+              <w:t>0.98</w:t>
+            </w:r>
           </w:p>
         </w:tc>
         <w:tc>
@@ -3618,6 +3166,9 @@
             <w:pPr>
               <w:jc w:val="center"/>
             </w:pPr>
+            <w:r>
+              <w:t>0.96</w:t>
+            </w:r>
           </w:p>
         </w:tc>
       </w:tr>
@@ -3646,16 +3197,22 @@
             <w:pPr>
               <w:jc w:val="center"/>
             </w:pPr>
-          </w:p>
-        </w:tc>
-        <w:tc>
-          <w:tcPr>
-            <w:tcW w:w="626" w:type="dxa"/>
-          </w:tcPr>
-          <w:p>
-            <w:pPr>
-              <w:jc w:val="center"/>
-            </w:pPr>
+            <w:r>
+              <w:t>0.96</w:t>
+            </w:r>
+          </w:p>
+        </w:tc>
+        <w:tc>
+          <w:tcPr>
+            <w:tcW w:w="856" w:type="dxa"/>
+          </w:tcPr>
+          <w:p>
+            <w:pPr>
+              <w:jc w:val="center"/>
+            </w:pPr>
+            <w:r>
+              <w:t>0.98</w:t>
+            </w:r>
           </w:p>
         </w:tc>
         <w:tc>
@@ -3666,6 +3223,9 @@
             <w:pPr>
               <w:jc w:val="center"/>
             </w:pPr>
+            <w:r>
+              <w:t>0.88</w:t>
+            </w:r>
           </w:p>
         </w:tc>
         <w:tc>
@@ -3676,6 +3236,9 @@
             <w:pPr>
               <w:jc w:val="center"/>
             </w:pPr>
+            <w:r>
+              <w:t>0.83</w:t>
+            </w:r>
           </w:p>
         </w:tc>
       </w:tr>
@@ -3704,16 +3267,22 @@
             <w:pPr>
               <w:jc w:val="center"/>
             </w:pPr>
-          </w:p>
-        </w:tc>
-        <w:tc>
-          <w:tcPr>
-            <w:tcW w:w="626" w:type="dxa"/>
-          </w:tcPr>
-          <w:p>
-            <w:pPr>
-              <w:jc w:val="center"/>
-            </w:pPr>
+            <w:r>
+              <w:t>0.87</w:t>
+            </w:r>
+          </w:p>
+        </w:tc>
+        <w:tc>
+          <w:tcPr>
+            <w:tcW w:w="856" w:type="dxa"/>
+          </w:tcPr>
+          <w:p>
+            <w:pPr>
+              <w:jc w:val="center"/>
+            </w:pPr>
+            <w:r>
+              <w:t>0.95</w:t>
+            </w:r>
           </w:p>
         </w:tc>
         <w:tc>
@@ -3724,6 +3293,9 @@
             <w:pPr>
               <w:jc w:val="center"/>
             </w:pPr>
+            <w:r>
+              <w:t>0.82</w:t>
+            </w:r>
           </w:p>
         </w:tc>
         <w:tc>
@@ -3734,6 +3306,9 @@
             <w:pPr>
               <w:jc w:val="center"/>
             </w:pPr>
+            <w:r>
+              <w:t>0.73</w:t>
+            </w:r>
           </w:p>
         </w:tc>
       </w:tr>
@@ -3762,16 +3337,22 @@
             <w:pPr>
               <w:jc w:val="center"/>
             </w:pPr>
-          </w:p>
-        </w:tc>
-        <w:tc>
-          <w:tcPr>
-            <w:tcW w:w="626" w:type="dxa"/>
-          </w:tcPr>
-          <w:p>
-            <w:pPr>
-              <w:jc w:val="center"/>
-            </w:pPr>
+            <w:r>
+              <w:t>0.90</w:t>
+            </w:r>
+          </w:p>
+        </w:tc>
+        <w:tc>
+          <w:tcPr>
+            <w:tcW w:w="856" w:type="dxa"/>
+          </w:tcPr>
+          <w:p>
+            <w:pPr>
+              <w:jc w:val="center"/>
+            </w:pPr>
+            <w:r>
+              <w:t>0.98</w:t>
+            </w:r>
           </w:p>
         </w:tc>
         <w:tc>
@@ -3781,7 +3362,15 @@
           <w:p>
             <w:pPr>
               <w:jc w:val="center"/>
-            </w:pPr>
+              <w:rPr>
+                <w:rFonts w:hint="cs"/>
+                <w:rtl/>
+                <w:lang w:bidi="ar-JO"/>
+              </w:rPr>
+            </w:pPr>
+            <w:r>
+              <w:t>0.86</w:t>
+            </w:r>
           </w:p>
         </w:tc>
         <w:tc>
@@ -3792,6 +3381,9 @@
             <w:pPr>
               <w:jc w:val="center"/>
             </w:pPr>
+            <w:r>
+              <w:t>0.78</w:t>
+            </w:r>
           </w:p>
         </w:tc>
       </w:tr>
@@ -3820,16 +3412,22 @@
             <w:pPr>
               <w:jc w:val="center"/>
             </w:pPr>
-          </w:p>
-        </w:tc>
-        <w:tc>
-          <w:tcPr>
-            <w:tcW w:w="626" w:type="dxa"/>
-          </w:tcPr>
-          <w:p>
-            <w:pPr>
-              <w:jc w:val="center"/>
-            </w:pPr>
+            <w:r>
+              <w:t>0.94</w:t>
+            </w:r>
+          </w:p>
+        </w:tc>
+        <w:tc>
+          <w:tcPr>
+            <w:tcW w:w="856" w:type="dxa"/>
+          </w:tcPr>
+          <w:p>
+            <w:pPr>
+              <w:jc w:val="center"/>
+            </w:pPr>
+            <w:r>
+              <w:t>0.99</w:t>
+            </w:r>
           </w:p>
         </w:tc>
         <w:tc>
@@ -3840,6 +3438,9 @@
             <w:pPr>
               <w:jc w:val="center"/>
             </w:pPr>
+            <w:r>
+              <w:t>0.85</w:t>
+            </w:r>
           </w:p>
         </w:tc>
         <w:tc>
@@ -3850,6 +3451,9 @@
             <w:pPr>
               <w:jc w:val="center"/>
             </w:pPr>
+            <w:r>
+              <w:t>0.75</w:t>
+            </w:r>
           </w:p>
         </w:tc>
       </w:tr>
@@ -3861,16 +3465,621 @@
     </w:p>
     <w:p>
       <w:pPr>
+        <w:pStyle w:val="Caption"/>
+        <w:keepNext/>
+        <w:jc w:val="center"/>
+      </w:pPr>
+      <w:r>
+        <w:t>Table 3:</w:t>
+      </w:r>
+      <w:r>
+        <w:t xml:space="preserve"> 10-fold cross validation results on </w:t>
+      </w:r>
+      <w:r>
+        <w:t>Naïve Bias</w:t>
+      </w:r>
+      <w:r>
+        <w:t xml:space="preserve"> </w:t>
+      </w:r>
+      <w:r>
+        <w:t>classifier</w:t>
+      </w:r>
+    </w:p>
+    <w:tbl>
+      <w:tblPr>
+        <w:tblStyle w:val="TableGrid"/>
+        <w:tblW w:w="0" w:type="auto"/>
+        <w:jc w:val="center"/>
+        <w:tblLook w:val="04A0" w:firstRow="1" w:lastRow="0" w:firstColumn="1" w:lastColumn="0" w:noHBand="0" w:noVBand="1"/>
+      </w:tblPr>
+      <w:tblGrid>
+        <w:gridCol w:w="2976"/>
+        <w:gridCol w:w="1163"/>
+        <w:gridCol w:w="856"/>
+        <w:gridCol w:w="1313"/>
+        <w:gridCol w:w="1189"/>
+      </w:tblGrid>
+      <w:tr>
+        <w:trPr>
+          <w:jc w:val="center"/>
+        </w:trPr>
+        <w:tc>
+          <w:tcPr>
+            <w:tcW w:w="7267" w:type="dxa"/>
+            <w:gridSpan w:val="5"/>
+          </w:tcPr>
+          <w:p>
+            <w:pPr>
+              <w:jc w:val="center"/>
+              <w:rPr>
+                <w:b/>
+                <w:bCs/>
+              </w:rPr>
+            </w:pPr>
+            <w:r>
+              <w:rPr>
+                <w:b/>
+                <w:bCs/>
+              </w:rPr>
+              <w:t>Naïve Bias</w:t>
+            </w:r>
+          </w:p>
+        </w:tc>
+      </w:tr>
+      <w:tr>
+        <w:trPr>
+          <w:jc w:val="center"/>
+        </w:trPr>
+        <w:tc>
+          <w:tcPr>
+            <w:tcW w:w="2976" w:type="dxa"/>
+          </w:tcPr>
+          <w:p>
+            <w:pPr>
+              <w:jc w:val="center"/>
+              <w:rPr>
+                <w:b/>
+                <w:bCs/>
+              </w:rPr>
+            </w:pPr>
+            <w:r>
+              <w:rPr>
+                <w:b/>
+                <w:bCs/>
+              </w:rPr>
+              <w:t>Data-set</w:t>
+            </w:r>
+          </w:p>
+        </w:tc>
+        <w:tc>
+          <w:tcPr>
+            <w:tcW w:w="1163" w:type="dxa"/>
+          </w:tcPr>
+          <w:p>
+            <w:pPr>
+              <w:jc w:val="center"/>
+              <w:rPr>
+                <w:b/>
+                <w:bCs/>
+              </w:rPr>
+            </w:pPr>
+            <w:r>
+              <w:rPr>
+                <w:b/>
+                <w:bCs/>
+              </w:rPr>
+              <w:t>Precision</w:t>
+            </w:r>
+          </w:p>
+        </w:tc>
+        <w:tc>
+          <w:tcPr>
+            <w:tcW w:w="626" w:type="dxa"/>
+          </w:tcPr>
+          <w:p>
+            <w:pPr>
+              <w:jc w:val="center"/>
+              <w:rPr>
+                <w:b/>
+                <w:bCs/>
+              </w:rPr>
+            </w:pPr>
+            <w:r>
+              <w:rPr>
+                <w:b/>
+                <w:bCs/>
+              </w:rPr>
+              <w:t>Recall</w:t>
+            </w:r>
+          </w:p>
+        </w:tc>
+        <w:tc>
+          <w:tcPr>
+            <w:tcW w:w="1313" w:type="dxa"/>
+          </w:tcPr>
+          <w:p>
+            <w:pPr>
+              <w:jc w:val="center"/>
+              <w:rPr>
+                <w:b/>
+                <w:bCs/>
+              </w:rPr>
+            </w:pPr>
+            <w:r>
+              <w:rPr>
+                <w:b/>
+                <w:bCs/>
+              </w:rPr>
+              <w:t>F-measure</w:t>
+            </w:r>
+          </w:p>
+        </w:tc>
+        <w:tc>
+          <w:tcPr>
+            <w:tcW w:w="1189" w:type="dxa"/>
+          </w:tcPr>
+          <w:p>
+            <w:pPr>
+              <w:jc w:val="center"/>
+              <w:rPr>
+                <w:b/>
+                <w:bCs/>
+              </w:rPr>
+            </w:pPr>
+            <w:r>
+              <w:rPr>
+                <w:b/>
+                <w:bCs/>
+              </w:rPr>
+              <w:t>Accuracy</w:t>
+            </w:r>
+          </w:p>
+        </w:tc>
+      </w:tr>
+      <w:tr>
+        <w:trPr>
+          <w:jc w:val="center"/>
+        </w:trPr>
+        <w:tc>
+          <w:tcPr>
+            <w:tcW w:w="2976" w:type="dxa"/>
+          </w:tcPr>
+          <w:p>
+            <w:pPr>
+              <w:jc w:val="center"/>
+            </w:pPr>
+            <w:r>
+              <w:t>Twitter tweets</w:t>
+            </w:r>
+          </w:p>
+        </w:tc>
+        <w:tc>
+          <w:tcPr>
+            <w:tcW w:w="1163" w:type="dxa"/>
+          </w:tcPr>
+          <w:p>
+            <w:pPr>
+              <w:jc w:val="center"/>
+            </w:pPr>
+            <w:r>
+              <w:t>0.92</w:t>
+            </w:r>
+          </w:p>
+        </w:tc>
+        <w:tc>
+          <w:tcPr>
+            <w:tcW w:w="626" w:type="dxa"/>
+          </w:tcPr>
+          <w:p>
+            <w:pPr>
+              <w:jc w:val="center"/>
+            </w:pPr>
+            <w:r>
+              <w:t>0.86</w:t>
+            </w:r>
+          </w:p>
+        </w:tc>
+        <w:tc>
+          <w:tcPr>
+            <w:tcW w:w="1313" w:type="dxa"/>
+          </w:tcPr>
+          <w:p>
+            <w:pPr>
+              <w:jc w:val="center"/>
+            </w:pPr>
+            <w:r>
+              <w:t>0.84</w:t>
+            </w:r>
+          </w:p>
+        </w:tc>
+        <w:tc>
+          <w:tcPr>
+            <w:tcW w:w="1189" w:type="dxa"/>
+          </w:tcPr>
+          <w:p>
+            <w:pPr>
+              <w:jc w:val="center"/>
+            </w:pPr>
+            <w:r>
+              <w:t>0.84</w:t>
+            </w:r>
+          </w:p>
+        </w:tc>
+      </w:tr>
+      <w:tr>
+        <w:trPr>
+          <w:jc w:val="center"/>
+        </w:trPr>
+        <w:tc>
+          <w:tcPr>
+            <w:tcW w:w="2976" w:type="dxa"/>
+          </w:tcPr>
+          <w:p>
+            <w:pPr>
+              <w:jc w:val="center"/>
+            </w:pPr>
+            <w:r>
+              <w:t>Product Attraction reviews</w:t>
+            </w:r>
+          </w:p>
+        </w:tc>
+        <w:tc>
+          <w:tcPr>
+            <w:tcW w:w="1163" w:type="dxa"/>
+          </w:tcPr>
+          <w:p>
+            <w:pPr>
+              <w:jc w:val="center"/>
+            </w:pPr>
+            <w:r>
+              <w:t>0.97</w:t>
+            </w:r>
+          </w:p>
+        </w:tc>
+        <w:tc>
+          <w:tcPr>
+            <w:tcW w:w="626" w:type="dxa"/>
+          </w:tcPr>
+          <w:p>
+            <w:pPr>
+              <w:jc w:val="center"/>
+            </w:pPr>
+            <w:r>
+              <w:t>1.0</w:t>
+            </w:r>
+            <w:r>
+              <w:t>0</w:t>
+            </w:r>
+          </w:p>
+        </w:tc>
+        <w:tc>
+          <w:tcPr>
+            <w:tcW w:w="1313" w:type="dxa"/>
+          </w:tcPr>
+          <w:p>
+            <w:pPr>
+              <w:jc w:val="center"/>
+            </w:pPr>
+            <w:r>
+              <w:t>0.98</w:t>
+            </w:r>
+          </w:p>
+        </w:tc>
+        <w:tc>
+          <w:tcPr>
+            <w:tcW w:w="1189" w:type="dxa"/>
+          </w:tcPr>
+          <w:p>
+            <w:pPr>
+              <w:jc w:val="center"/>
+            </w:pPr>
+            <w:r>
+              <w:t>0.96</w:t>
+            </w:r>
+          </w:p>
+        </w:tc>
+      </w:tr>
+      <w:tr>
+        <w:trPr>
+          <w:jc w:val="center"/>
+        </w:trPr>
+        <w:tc>
+          <w:tcPr>
+            <w:tcW w:w="2976" w:type="dxa"/>
+          </w:tcPr>
+          <w:p>
+            <w:pPr>
+              <w:jc w:val="center"/>
+            </w:pPr>
+            <w:r>
+              <w:t>Hotel Reviews</w:t>
+            </w:r>
+          </w:p>
+        </w:tc>
+        <w:tc>
+          <w:tcPr>
+            <w:tcW w:w="1163" w:type="dxa"/>
+          </w:tcPr>
+          <w:p>
+            <w:pPr>
+              <w:jc w:val="center"/>
+            </w:pPr>
+            <w:r>
+              <w:t>0.95</w:t>
+            </w:r>
+          </w:p>
+        </w:tc>
+        <w:tc>
+          <w:tcPr>
+            <w:tcW w:w="626" w:type="dxa"/>
+          </w:tcPr>
+          <w:p>
+            <w:pPr>
+              <w:jc w:val="center"/>
+            </w:pPr>
+            <w:r>
+              <w:t>0.99</w:t>
+            </w:r>
+          </w:p>
+        </w:tc>
+        <w:tc>
+          <w:tcPr>
+            <w:tcW w:w="1313" w:type="dxa"/>
+          </w:tcPr>
+          <w:p>
+            <w:pPr>
+              <w:jc w:val="center"/>
+            </w:pPr>
+            <w:r>
+              <w:t>0.83</w:t>
+            </w:r>
+          </w:p>
+        </w:tc>
+        <w:tc>
+          <w:tcPr>
+            <w:tcW w:w="1189" w:type="dxa"/>
+          </w:tcPr>
+          <w:p>
+            <w:pPr>
+              <w:jc w:val="center"/>
+            </w:pPr>
+            <w:r>
+              <w:t>0.72</w:t>
+            </w:r>
+          </w:p>
+        </w:tc>
+      </w:tr>
+      <w:tr>
+        <w:trPr>
+          <w:jc w:val="center"/>
+        </w:trPr>
+        <w:tc>
+          <w:tcPr>
+            <w:tcW w:w="2976" w:type="dxa"/>
+          </w:tcPr>
+          <w:p>
+            <w:pPr>
+              <w:jc w:val="center"/>
+            </w:pPr>
+            <w:r>
+              <w:t>Movies Reviews</w:t>
+            </w:r>
+          </w:p>
+        </w:tc>
+        <w:tc>
+          <w:tcPr>
+            <w:tcW w:w="1163" w:type="dxa"/>
+          </w:tcPr>
+          <w:p>
+            <w:pPr>
+              <w:jc w:val="center"/>
+            </w:pPr>
+            <w:r>
+              <w:t>0.79</w:t>
+            </w:r>
+          </w:p>
+        </w:tc>
+        <w:tc>
+          <w:tcPr>
+            <w:tcW w:w="626" w:type="dxa"/>
+          </w:tcPr>
+          <w:p>
+            <w:pPr>
+              <w:jc w:val="center"/>
+            </w:pPr>
+            <w:r>
+              <w:t>1.0</w:t>
+            </w:r>
+            <w:r>
+              <w:t>0</w:t>
+            </w:r>
+          </w:p>
+        </w:tc>
+        <w:tc>
+          <w:tcPr>
+            <w:tcW w:w="1313" w:type="dxa"/>
+          </w:tcPr>
+          <w:p>
+            <w:pPr>
+              <w:jc w:val="center"/>
+            </w:pPr>
+            <w:r>
+              <w:t>0.77</w:t>
+            </w:r>
+          </w:p>
+        </w:tc>
+        <w:tc>
+          <w:tcPr>
+            <w:tcW w:w="1189" w:type="dxa"/>
+          </w:tcPr>
+          <w:p>
+            <w:pPr>
+              <w:jc w:val="center"/>
+            </w:pPr>
+            <w:r>
+              <w:t>0.63</w:t>
+            </w:r>
+          </w:p>
+        </w:tc>
+      </w:tr>
+      <w:tr>
+        <w:trPr>
+          <w:jc w:val="center"/>
+        </w:trPr>
+        <w:tc>
+          <w:tcPr>
+            <w:tcW w:w="2976" w:type="dxa"/>
+          </w:tcPr>
+          <w:p>
+            <w:pPr>
+              <w:jc w:val="center"/>
+            </w:pPr>
+            <w:r>
+              <w:t>Product Reviews</w:t>
+            </w:r>
+          </w:p>
+        </w:tc>
+        <w:tc>
+          <w:tcPr>
+            <w:tcW w:w="1163" w:type="dxa"/>
+          </w:tcPr>
+          <w:p>
+            <w:pPr>
+              <w:jc w:val="center"/>
+            </w:pPr>
+            <w:r>
+              <w:t>0.90</w:t>
+            </w:r>
+          </w:p>
+        </w:tc>
+        <w:tc>
+          <w:tcPr>
+            <w:tcW w:w="626" w:type="dxa"/>
+          </w:tcPr>
+          <w:p>
+            <w:pPr>
+              <w:jc w:val="center"/>
+            </w:pPr>
+            <w:r>
+              <w:t>0.99</w:t>
+            </w:r>
+          </w:p>
+        </w:tc>
+        <w:tc>
+          <w:tcPr>
+            <w:tcW w:w="1313" w:type="dxa"/>
+          </w:tcPr>
+          <w:p>
+            <w:pPr>
+              <w:jc w:val="center"/>
+            </w:pPr>
+            <w:r>
+              <w:t>0.85</w:t>
+            </w:r>
+          </w:p>
+        </w:tc>
+        <w:tc>
+          <w:tcPr>
+            <w:tcW w:w="1189" w:type="dxa"/>
+          </w:tcPr>
+          <w:p>
+            <w:pPr>
+              <w:jc w:val="center"/>
+            </w:pPr>
+            <w:r>
+              <w:t>0.74</w:t>
+            </w:r>
+          </w:p>
+        </w:tc>
+      </w:tr>
+      <w:tr>
+        <w:trPr>
+          <w:jc w:val="center"/>
+        </w:trPr>
+        <w:tc>
+          <w:tcPr>
+            <w:tcW w:w="2976" w:type="dxa"/>
+          </w:tcPr>
+          <w:p>
+            <w:pPr>
+              <w:jc w:val="center"/>
+            </w:pPr>
+            <w:r>
+              <w:t>Restaurants Reviews</w:t>
+            </w:r>
+          </w:p>
+        </w:tc>
+        <w:tc>
+          <w:tcPr>
+            <w:tcW w:w="1163" w:type="dxa"/>
+          </w:tcPr>
+          <w:p>
+            <w:pPr>
+              <w:jc w:val="center"/>
+            </w:pPr>
+            <w:r>
+              <w:t>0.91</w:t>
+            </w:r>
+          </w:p>
+        </w:tc>
+        <w:tc>
+          <w:tcPr>
+            <w:tcW w:w="626" w:type="dxa"/>
+          </w:tcPr>
+          <w:p>
+            <w:pPr>
+              <w:jc w:val="center"/>
+            </w:pPr>
+            <w:r>
+              <w:t>0.99</w:t>
+            </w:r>
+          </w:p>
+        </w:tc>
+        <w:tc>
+          <w:tcPr>
+            <w:tcW w:w="1313" w:type="dxa"/>
+          </w:tcPr>
+          <w:p>
+            <w:pPr>
+              <w:jc w:val="center"/>
+            </w:pPr>
+            <w:r>
+              <w:t>0.84</w:t>
+            </w:r>
+          </w:p>
+        </w:tc>
+        <w:tc>
+          <w:tcPr>
+            <w:tcW w:w="1189" w:type="dxa"/>
+          </w:tcPr>
+          <w:p>
+            <w:pPr>
+              <w:jc w:val="center"/>
+            </w:pPr>
+            <w:r>
+              <w:t>0.73</w:t>
+            </w:r>
+          </w:p>
+        </w:tc>
+      </w:tr>
+    </w:tbl>
+    <w:p>
+      <w:pPr>
+        <w:jc w:val="both"/>
+      </w:pPr>
+    </w:p>
+    <w:p>
+      <w:pPr>
         <w:pStyle w:val="Heading1"/>
         <w:rPr>
           <w:rtl/>
         </w:rPr>
       </w:pPr>
-      <w:bookmarkStart w:id="9" w:name="_Toc502267603"/>
+      <w:bookmarkStart w:id="10" w:name="_Toc504430795"/>
       <w:r>
         <w:t>Conclusion:</w:t>
       </w:r>
-      <w:bookmarkEnd w:id="9"/>
+      <w:bookmarkEnd w:id="10"/>
     </w:p>
     <w:p>
       <w:pPr>
@@ -3880,7 +4089,13 @@
         </w:rPr>
       </w:pPr>
       <w:r>
-        <w:t xml:space="preserve">The results we obtained were on average around 90%. </w:t>
+        <w:t>The results we ob</w:t>
+      </w:r>
+      <w:r>
+        <w:t>tained were on average around 85</w:t>
+      </w:r>
+      <w:r>
+        <w:t xml:space="preserve">%. </w:t>
       </w:r>
       <w:r>
         <w:t xml:space="preserve">We classify positive and negative </w:t>
@@ -3995,12 +4210,11 @@
       <w:pPr>
         <w:pStyle w:val="Heading1"/>
       </w:pPr>
-      <w:bookmarkStart w:id="10" w:name="_Toc502267604"/>
-      <w:r>
-        <w:lastRenderedPageBreak/>
+      <w:bookmarkStart w:id="11" w:name="_Toc504430796"/>
+      <w:r>
         <w:t>References:</w:t>
       </w:r>
-      <w:bookmarkEnd w:id="10"/>
+      <w:bookmarkEnd w:id="11"/>
     </w:p>
     <w:p>
       <w:r>
@@ -5106,7 +5320,7 @@
 </file>
 
 <file path=customXml/itemProps1.xml><?xml version="1.0" encoding="utf-8"?>
-<ds:datastoreItem xmlns:ds="http://schemas.openxmlformats.org/officeDocument/2006/customXml" ds:itemID="{D6CDF9A0-B139-4373-B8C1-8BA20C8B3F3C}">
+<ds:datastoreItem xmlns:ds="http://schemas.openxmlformats.org/officeDocument/2006/customXml" ds:itemID="{1A919399-9F26-4E5B-966B-C798406B61E3}">
   <ds:schemaRefs>
     <ds:schemaRef ds:uri="http://schemas.openxmlformats.org/officeDocument/2006/bibliography"/>
   </ds:schemaRefs>

</xml_diff>

<commit_message>
Adding PDF copy of project report.
</commit_message>
<xml_diff>
--- a/Documents/NLP Sentiment Analysis Report.docx
+++ b/Documents/NLP Sentiment Analysis Report.docx
@@ -1568,12 +1568,7 @@
         </w:rPr>
       </w:pPr>
       <w:r>
-        <w:t>Twitter is one of the biggest microblogging services on the internet. Microblogs are short text messages that people use to share all kinds of information with the world. On Twitter, these microblogs are called “tweets”, and over 40</w:t>
-      </w:r>
-      <w:bookmarkStart w:id="3" w:name="_GoBack"/>
-      <w:bookmarkEnd w:id="3"/>
-      <w:r>
-        <w:t>0 million of them are posted every day. They can contain news, announcements, personal a</w:t>
+        <w:t>Twitter is one of the biggest microblogging services on the internet. Microblogs are short text messages that people use to share all kinds of information with the world. On Twitter, these microblogs are called “tweets”, and over 400 million of them are posted every day. They can contain news, announcements, personal a</w:t>
       </w:r>
       <w:r>
         <w:t>ffairs, jokes, opinions and more [3]</w:t>
@@ -1586,112 +1581,112 @@
       <w:pPr>
         <w:pStyle w:val="Heading1"/>
       </w:pPr>
-      <w:bookmarkStart w:id="4" w:name="_Toc504430789"/>
+      <w:bookmarkStart w:id="3" w:name="_Toc504430789"/>
       <w:r>
         <w:lastRenderedPageBreak/>
         <w:t>Related Work:</w:t>
       </w:r>
+      <w:bookmarkEnd w:id="3"/>
+    </w:p>
+    <w:p>
+      <w:pPr>
+        <w:jc w:val="both"/>
+      </w:pPr>
+      <w:r>
+        <w:t>There are many studies have been done in opinion mining field. Most of these studies have been done in English language context, and a little in Arabic language context. We next present some studies of Arabic language</w:t>
+      </w:r>
+      <w:r>
+        <w:t xml:space="preserve"> context</w:t>
+      </w:r>
+      <w:r>
+        <w:t>.</w:t>
+      </w:r>
+      <w:r>
+        <w:t xml:space="preserve"> </w:t>
+      </w:r>
+      <w:r>
+        <w:t>Existing approaches to sentiment analysis can be grouped into three main categories: knowledge-based techniques, statistical met</w:t>
+      </w:r>
+      <w:r>
+        <w:t xml:space="preserve">hods, and hybrid approaches. </w:t>
+      </w:r>
+    </w:p>
+    <w:p>
+      <w:pPr>
+        <w:jc w:val="both"/>
+      </w:pPr>
+      <w:r>
+        <w:t>Knowledge-based techniques classify text by affect categories based on the presence of unambiguous affect words such as h</w:t>
+      </w:r>
+      <w:r>
+        <w:t xml:space="preserve">appy, sad, afraid, and bored. </w:t>
+      </w:r>
+      <w:r>
+        <w:t>Some knowledge bases not only list obvious affect words, but also assign arbitrary words a probable "affin</w:t>
+      </w:r>
+      <w:r>
+        <w:t>ity" to particular emotions</w:t>
+      </w:r>
+      <w:r>
+        <w:t xml:space="preserve"> [4]</w:t>
+      </w:r>
+      <w:r>
+        <w:t xml:space="preserve"> </w:t>
+      </w:r>
+      <w:r>
+        <w:t>[5]</w:t>
+      </w:r>
+      <w:r>
+        <w:t>.</w:t>
+      </w:r>
+    </w:p>
+    <w:p>
+      <w:pPr>
+        <w:jc w:val="both"/>
+      </w:pPr>
+      <w:r>
+        <w:t xml:space="preserve"> Statistical methods leverage on elements from machine learning such as latent semantic analysis, support vector machines, "bag of words" and Semantic Orientation — Pointwise Mutual Information</w:t>
+      </w:r>
+      <w:r>
+        <w:t>.</w:t>
+      </w:r>
+      <w:r>
+        <w:t xml:space="preserve"> The most widely used methods (by far) appear to be based on Support Vector Machines (SVM), Naive Bayes (NB), and K-Nearest Neighbors (KNN).</w:t>
+      </w:r>
+      <w:r>
+        <w:t xml:space="preserve"> </w:t>
+      </w:r>
+      <w:r>
+        <w:t>Hybrid approaches leverage on both machine learning and elements from knowledge representation such as ontologies and semantic networks in order to detect semantics that are expressed in a subtle manner</w:t>
+      </w:r>
+      <w:r>
+        <w:t xml:space="preserve"> [4] [5]</w:t>
+      </w:r>
+      <w:r>
+        <w:t>.</w:t>
+      </w:r>
+      <w:r>
+        <w:t xml:space="preserve"> </w:t>
+      </w:r>
+      <w:r>
+        <w:t xml:space="preserve">The Arabic sentiment analysis systems developed have reached an 80% accuracy </w:t>
+      </w:r>
+      <w:r>
+        <w:t>approximately in all of the approaches used.</w:t>
+      </w:r>
+      <w:r>
+        <w:t xml:space="preserve"> In the next section we describe our approach to sentiment analysis in Arabic.</w:t>
+      </w:r>
+    </w:p>
+    <w:p>
+      <w:pPr>
+        <w:pStyle w:val="Heading1"/>
+      </w:pPr>
+      <w:bookmarkStart w:id="4" w:name="_Toc504430790"/>
+      <w:r>
+        <w:t>Approach:</w:t>
+      </w:r>
       <w:bookmarkEnd w:id="4"/>
-    </w:p>
-    <w:p>
-      <w:pPr>
-        <w:jc w:val="both"/>
-      </w:pPr>
-      <w:r>
-        <w:t>There are many studies have been done in opinion mining field. Most of these studies have been done in English language context, and a little in Arabic language context. We next present some studies of Arabic language</w:t>
-      </w:r>
-      <w:r>
-        <w:t xml:space="preserve"> context</w:t>
-      </w:r>
-      <w:r>
-        <w:t>.</w:t>
-      </w:r>
-      <w:r>
-        <w:t xml:space="preserve"> </w:t>
-      </w:r>
-      <w:r>
-        <w:t>Existing approaches to sentiment analysis can be grouped into three main categories: knowledge-based techniques, statistical met</w:t>
-      </w:r>
-      <w:r>
-        <w:t xml:space="preserve">hods, and hybrid approaches. </w:t>
-      </w:r>
-    </w:p>
-    <w:p>
-      <w:pPr>
-        <w:jc w:val="both"/>
-      </w:pPr>
-      <w:r>
-        <w:t>Knowledge-based techniques classify text by affect categories based on the presence of unambiguous affect words such as h</w:t>
-      </w:r>
-      <w:r>
-        <w:t xml:space="preserve">appy, sad, afraid, and bored. </w:t>
-      </w:r>
-      <w:r>
-        <w:t>Some knowledge bases not only list obvious affect words, but also assign arbitrary words a probable "affin</w:t>
-      </w:r>
-      <w:r>
-        <w:t>ity" to particular emotions</w:t>
-      </w:r>
-      <w:r>
-        <w:t xml:space="preserve"> [4]</w:t>
-      </w:r>
-      <w:r>
-        <w:t xml:space="preserve"> </w:t>
-      </w:r>
-      <w:r>
-        <w:t>[5]</w:t>
-      </w:r>
-      <w:r>
-        <w:t>.</w:t>
-      </w:r>
-    </w:p>
-    <w:p>
-      <w:pPr>
-        <w:jc w:val="both"/>
-      </w:pPr>
-      <w:r>
-        <w:t xml:space="preserve"> Statistical methods leverage on elements from machine learning such as latent semantic analysis, support vector machines, "bag of words" and Semantic Orientation — Pointwise Mutual Information</w:t>
-      </w:r>
-      <w:r>
-        <w:t>.</w:t>
-      </w:r>
-      <w:r>
-        <w:t xml:space="preserve"> The most widely used methods (by far) appear to be based on Support Vector Machines (SVM), Naive Bayes (NB), and K-Nearest Neighbors (KNN).</w:t>
-      </w:r>
-      <w:r>
-        <w:t xml:space="preserve"> </w:t>
-      </w:r>
-      <w:r>
-        <w:t>Hybrid approaches leverage on both machine learning and elements from knowledge representation such as ontologies and semantic networks in order to detect semantics that are expressed in a subtle manner</w:t>
-      </w:r>
-      <w:r>
-        <w:t xml:space="preserve"> [4] [5]</w:t>
-      </w:r>
-      <w:r>
-        <w:t>.</w:t>
-      </w:r>
-      <w:r>
-        <w:t xml:space="preserve"> </w:t>
-      </w:r>
-      <w:r>
-        <w:t xml:space="preserve">The Arabic sentiment analysis systems developed have reached an 80% accuracy </w:t>
-      </w:r>
-      <w:r>
-        <w:t>approximately in all of the approaches used.</w:t>
-      </w:r>
-      <w:r>
-        <w:t xml:space="preserve"> In the next section we describe our approach to sentiment analysis in Arabic.</w:t>
-      </w:r>
-    </w:p>
-    <w:p>
-      <w:pPr>
-        <w:pStyle w:val="Heading1"/>
-      </w:pPr>
-      <w:bookmarkStart w:id="5" w:name="_Toc504430790"/>
-      <w:r>
-        <w:t>Approach:</w:t>
-      </w:r>
-      <w:bookmarkEnd w:id="5"/>
     </w:p>
     <w:p>
       <w:pPr>
@@ -1795,11 +1790,11 @@
         <w:pStyle w:val="Heading2"/>
         <w:jc w:val="both"/>
       </w:pPr>
-      <w:bookmarkStart w:id="6" w:name="_Toc504430791"/>
+      <w:bookmarkStart w:id="5" w:name="_Toc504430791"/>
       <w:r>
         <w:t>Pre-processing:</w:t>
       </w:r>
-      <w:bookmarkEnd w:id="6"/>
+      <w:bookmarkEnd w:id="5"/>
     </w:p>
     <w:p>
       <w:pPr>
@@ -2076,11 +2071,11 @@
       <w:pPr>
         <w:pStyle w:val="Heading2"/>
       </w:pPr>
-      <w:bookmarkStart w:id="7" w:name="_Toc504430792"/>
+      <w:bookmarkStart w:id="6" w:name="_Toc504430792"/>
       <w:r>
         <w:t>Feature Extraction:</w:t>
       </w:r>
-      <w:bookmarkEnd w:id="7"/>
+      <w:bookmarkEnd w:id="6"/>
     </w:p>
     <w:p>
       <w:pPr>
@@ -2197,11 +2192,11 @@
       <w:pPr>
         <w:pStyle w:val="Heading2"/>
       </w:pPr>
-      <w:bookmarkStart w:id="8" w:name="_Toc504430793"/>
+      <w:bookmarkStart w:id="7" w:name="_Toc504430793"/>
       <w:r>
         <w:t>Machine Learning:</w:t>
       </w:r>
-      <w:bookmarkEnd w:id="8"/>
+      <w:bookmarkEnd w:id="7"/>
     </w:p>
     <w:p>
       <w:pPr>
@@ -2284,12 +2279,12 @@
       <w:pPr>
         <w:pStyle w:val="Heading1"/>
       </w:pPr>
-      <w:bookmarkStart w:id="9" w:name="_Toc504430794"/>
+      <w:bookmarkStart w:id="8" w:name="_Toc504430794"/>
       <w:r>
         <w:lastRenderedPageBreak/>
         <w:t>Experiments and Results:</w:t>
       </w:r>
-      <w:bookmarkEnd w:id="9"/>
+      <w:bookmarkEnd w:id="8"/>
     </w:p>
     <w:p>
       <w:pPr>
@@ -3906,6 +3901,8 @@
             <w:r>
               <w:t>0.77</w:t>
             </w:r>
+            <w:bookmarkStart w:id="9" w:name="_GoBack"/>
+            <w:bookmarkEnd w:id="9"/>
           </w:p>
         </w:tc>
         <w:tc>
@@ -4369,7 +4366,7 @@
           <w:rPr>
             <w:noProof/>
           </w:rPr>
-          <w:t>8</w:t>
+          <w:t>7</w:t>
         </w:r>
         <w:r>
           <w:rPr>
@@ -5320,7 +5317,7 @@
 </file>
 
 <file path=customXml/itemProps1.xml><?xml version="1.0" encoding="utf-8"?>
-<ds:datastoreItem xmlns:ds="http://schemas.openxmlformats.org/officeDocument/2006/customXml" ds:itemID="{1A919399-9F26-4E5B-966B-C798406B61E3}">
+<ds:datastoreItem xmlns:ds="http://schemas.openxmlformats.org/officeDocument/2006/customXml" ds:itemID="{88B4C1C2-E425-49C7-9BDC-1072E05F00B6}">
   <ds:schemaRefs>
     <ds:schemaRef ds:uri="http://schemas.openxmlformats.org/officeDocument/2006/bibliography"/>
   </ds:schemaRefs>

</xml_diff>

<commit_message>
Final project report with all the results included
</commit_message>
<xml_diff>
--- a/Documents/NLP Sentiment Analysis Report.docx
+++ b/Documents/NLP Sentiment Analysis Report.docx
@@ -485,23 +485,32 @@
           <w:sz w:val="36"/>
           <w:szCs w:val="36"/>
         </w:rPr>
-        <w:t>01/01/2018</w:t>
-      </w:r>
-    </w:p>
-    <w:p>
-      <w:pPr>
+        <w:t>23</w:t>
+      </w:r>
+      <w:r>
         <w:rPr>
           <w:rFonts w:cstheme="majorBidi"/>
           <w:sz w:val="36"/>
           <w:szCs w:val="36"/>
         </w:rPr>
-      </w:pPr>
-    </w:p>
-    <w:bookmarkStart w:id="0" w:name="_Toc504430786" w:displacedByCustomXml="next"/>
+        <w:t>/01/2018</w:t>
+      </w:r>
+    </w:p>
+    <w:p>
+      <w:pPr>
+        <w:rPr>
+          <w:rFonts w:cstheme="majorBidi"/>
+          <w:sz w:val="36"/>
+          <w:szCs w:val="36"/>
+        </w:rPr>
+      </w:pPr>
+    </w:p>
+    <w:bookmarkStart w:id="0" w:name="_Toc504503265" w:displacedByCustomXml="next"/>
     <w:sdt>
       <w:sdtPr>
         <w:rPr>
           <w:rFonts w:eastAsiaTheme="minorHAnsi" w:cstheme="minorBidi"/>
+          <w:b w:val="0"/>
           <w:sz w:val="24"/>
           <w:szCs w:val="22"/>
         </w:rPr>
@@ -554,7 +563,7 @@
           <w:r>
             <w:fldChar w:fldCharType="separate"/>
           </w:r>
-          <w:hyperlink w:anchor="_Toc504430786" w:history="1">
+          <w:hyperlink w:anchor="_Toc504503265" w:history="1">
             <w:r>
               <w:rPr>
                 <w:rStyle w:val="Hyperlink"/>
@@ -581,7 +590,7 @@
                 <w:noProof/>
                 <w:webHidden/>
               </w:rPr>
-              <w:instrText xml:space="preserve"> PAGEREF _Toc504430786 \h </w:instrText>
+              <w:instrText xml:space="preserve"> PAGEREF _Toc504503265 \h </w:instrText>
             </w:r>
             <w:r>
               <w:rPr>
@@ -624,7 +633,7 @@
               <w:sz w:val="22"/>
             </w:rPr>
           </w:pPr>
-          <w:hyperlink w:anchor="_Toc504430787" w:history="1">
+          <w:hyperlink w:anchor="_Toc504503266" w:history="1">
             <w:r>
               <w:rPr>
                 <w:rStyle w:val="Hyperlink"/>
@@ -651,7 +660,7 @@
                 <w:noProof/>
                 <w:webHidden/>
               </w:rPr>
-              <w:instrText xml:space="preserve"> PAGEREF _Toc504430787 \h </w:instrText>
+              <w:instrText xml:space="preserve"> PAGEREF _Toc504503266 \h </w:instrText>
             </w:r>
             <w:r>
               <w:rPr>
@@ -694,7 +703,7 @@
               <w:sz w:val="22"/>
             </w:rPr>
           </w:pPr>
-          <w:hyperlink w:anchor="_Toc504430788" w:history="1">
+          <w:hyperlink w:anchor="_Toc504503267" w:history="1">
             <w:r>
               <w:rPr>
                 <w:rStyle w:val="Hyperlink"/>
@@ -721,7 +730,7 @@
                 <w:noProof/>
                 <w:webHidden/>
               </w:rPr>
-              <w:instrText xml:space="preserve"> PAGEREF _Toc504430788 \h </w:instrText>
+              <w:instrText xml:space="preserve"> PAGEREF _Toc504503267 \h </w:instrText>
             </w:r>
             <w:r>
               <w:rPr>
@@ -764,7 +773,7 @@
               <w:sz w:val="22"/>
             </w:rPr>
           </w:pPr>
-          <w:hyperlink w:anchor="_Toc504430789" w:history="1">
+          <w:hyperlink w:anchor="_Toc504503268" w:history="1">
             <w:r>
               <w:rPr>
                 <w:rStyle w:val="Hyperlink"/>
@@ -791,7 +800,7 @@
                 <w:noProof/>
                 <w:webHidden/>
               </w:rPr>
-              <w:instrText xml:space="preserve"> PAGEREF _Toc504430789 \h </w:instrText>
+              <w:instrText xml:space="preserve"> PAGEREF _Toc504503268 \h </w:instrText>
             </w:r>
             <w:r>
               <w:rPr>
@@ -834,7 +843,7 @@
               <w:sz w:val="22"/>
             </w:rPr>
           </w:pPr>
-          <w:hyperlink w:anchor="_Toc504430790" w:history="1">
+          <w:hyperlink w:anchor="_Toc504503269" w:history="1">
             <w:r>
               <w:rPr>
                 <w:rStyle w:val="Hyperlink"/>
@@ -861,7 +870,7 @@
                 <w:noProof/>
                 <w:webHidden/>
               </w:rPr>
-              <w:instrText xml:space="preserve"> PAGEREF _Toc504430790 \h </w:instrText>
+              <w:instrText xml:space="preserve"> PAGEREF _Toc504503269 \h </w:instrText>
             </w:r>
             <w:r>
               <w:rPr>
@@ -904,7 +913,7 @@
               <w:sz w:val="22"/>
             </w:rPr>
           </w:pPr>
-          <w:hyperlink w:anchor="_Toc504430791" w:history="1">
+          <w:hyperlink w:anchor="_Toc504503270" w:history="1">
             <w:r>
               <w:rPr>
                 <w:rStyle w:val="Hyperlink"/>
@@ -931,7 +940,7 @@
                 <w:noProof/>
                 <w:webHidden/>
               </w:rPr>
-              <w:instrText xml:space="preserve"> PAGEREF _Toc504430791 \h </w:instrText>
+              <w:instrText xml:space="preserve"> PAGEREF _Toc504503270 \h </w:instrText>
             </w:r>
             <w:r>
               <w:rPr>
@@ -974,7 +983,7 @@
               <w:sz w:val="22"/>
             </w:rPr>
           </w:pPr>
-          <w:hyperlink w:anchor="_Toc504430792" w:history="1">
+          <w:hyperlink w:anchor="_Toc504503271" w:history="1">
             <w:r>
               <w:rPr>
                 <w:rStyle w:val="Hyperlink"/>
@@ -1001,7 +1010,7 @@
                 <w:noProof/>
                 <w:webHidden/>
               </w:rPr>
-              <w:instrText xml:space="preserve"> PAGEREF _Toc504430792 \h </w:instrText>
+              <w:instrText xml:space="preserve"> PAGEREF _Toc504503271 \h </w:instrText>
             </w:r>
             <w:r>
               <w:rPr>
@@ -1044,7 +1053,7 @@
               <w:sz w:val="22"/>
             </w:rPr>
           </w:pPr>
-          <w:hyperlink w:anchor="_Toc504430793" w:history="1">
+          <w:hyperlink w:anchor="_Toc504503272" w:history="1">
             <w:r>
               <w:rPr>
                 <w:rStyle w:val="Hyperlink"/>
@@ -1071,7 +1080,7 @@
                 <w:noProof/>
                 <w:webHidden/>
               </w:rPr>
-              <w:instrText xml:space="preserve"> PAGEREF _Toc504430793 \h </w:instrText>
+              <w:instrText xml:space="preserve"> PAGEREF _Toc504503272 \h </w:instrText>
             </w:r>
             <w:r>
               <w:rPr>
@@ -1114,7 +1123,7 @@
               <w:sz w:val="22"/>
             </w:rPr>
           </w:pPr>
-          <w:hyperlink w:anchor="_Toc504430794" w:history="1">
+          <w:hyperlink w:anchor="_Toc504503273" w:history="1">
             <w:r>
               <w:rPr>
                 <w:rStyle w:val="Hyperlink"/>
@@ -1141,7 +1150,7 @@
                 <w:noProof/>
                 <w:webHidden/>
               </w:rPr>
-              <w:instrText xml:space="preserve"> PAGEREF _Toc504430794 \h </w:instrText>
+              <w:instrText xml:space="preserve"> PAGEREF _Toc504503273 \h </w:instrText>
             </w:r>
             <w:r>
               <w:rPr>
@@ -1184,7 +1193,7 @@
               <w:sz w:val="22"/>
             </w:rPr>
           </w:pPr>
-          <w:hyperlink w:anchor="_Toc504430795" w:history="1">
+          <w:hyperlink w:anchor="_Toc504503274" w:history="1">
             <w:r>
               <w:rPr>
                 <w:rStyle w:val="Hyperlink"/>
@@ -1211,7 +1220,7 @@
                 <w:noProof/>
                 <w:webHidden/>
               </w:rPr>
-              <w:instrText xml:space="preserve"> PAGEREF _Toc504430795 \h </w:instrText>
+              <w:instrText xml:space="preserve"> PAGEREF _Toc504503274 \h </w:instrText>
             </w:r>
             <w:r>
               <w:rPr>
@@ -1231,7 +1240,7 @@
                 <w:noProof/>
                 <w:webHidden/>
               </w:rPr>
-              <w:t>7</w:t>
+              <w:t>8</w:t>
             </w:r>
             <w:r>
               <w:rPr>
@@ -1254,7 +1263,7 @@
               <w:sz w:val="22"/>
             </w:rPr>
           </w:pPr>
-          <w:hyperlink w:anchor="_Toc504430796" w:history="1">
+          <w:hyperlink w:anchor="_Toc504503275" w:history="1">
             <w:r>
               <w:rPr>
                 <w:rStyle w:val="Hyperlink"/>
@@ -1281,7 +1290,7 @@
                 <w:noProof/>
                 <w:webHidden/>
               </w:rPr>
-              <w:instrText xml:space="preserve"> PAGEREF _Toc504430796 \h </w:instrText>
+              <w:instrText xml:space="preserve"> PAGEREF _Toc504503275 \h </w:instrText>
             </w:r>
             <w:r>
               <w:rPr>
@@ -1301,7 +1310,7 @@
                 <w:noProof/>
                 <w:webHidden/>
               </w:rPr>
-              <w:t>8</w:t>
+              <w:t>9</w:t>
             </w:r>
             <w:r>
               <w:rPr>
@@ -1348,7 +1357,7 @@
       <w:pPr>
         <w:pStyle w:val="Heading1"/>
       </w:pPr>
-      <w:bookmarkStart w:id="1" w:name="_Toc504430787"/>
+      <w:bookmarkStart w:id="1" w:name="_Toc504503266"/>
       <w:r>
         <w:lastRenderedPageBreak/>
         <w:t>Abstract:</w:t>
@@ -1422,7 +1431,7 @@
           <w:lang w:bidi="ar-JO"/>
         </w:rPr>
       </w:pPr>
-      <w:bookmarkStart w:id="2" w:name="_Toc504430788"/>
+      <w:bookmarkStart w:id="2" w:name="_Toc504503267"/>
       <w:r>
         <w:t>Introduction:</w:t>
       </w:r>
@@ -1581,7 +1590,7 @@
       <w:pPr>
         <w:pStyle w:val="Heading1"/>
       </w:pPr>
-      <w:bookmarkStart w:id="3" w:name="_Toc504430789"/>
+      <w:bookmarkStart w:id="3" w:name="_Toc504503268"/>
       <w:r>
         <w:lastRenderedPageBreak/>
         <w:t>Related Work:</w:t>
@@ -1682,7 +1691,7 @@
       <w:pPr>
         <w:pStyle w:val="Heading1"/>
       </w:pPr>
-      <w:bookmarkStart w:id="4" w:name="_Toc504430790"/>
+      <w:bookmarkStart w:id="4" w:name="_Toc504503269"/>
       <w:r>
         <w:t>Approach:</w:t>
       </w:r>
@@ -1790,7 +1799,7 @@
         <w:pStyle w:val="Heading2"/>
         <w:jc w:val="both"/>
       </w:pPr>
-      <w:bookmarkStart w:id="5" w:name="_Toc504430791"/>
+      <w:bookmarkStart w:id="5" w:name="_Toc504503270"/>
       <w:r>
         <w:t>Pre-processing:</w:t>
       </w:r>
@@ -2071,7 +2080,7 @@
       <w:pPr>
         <w:pStyle w:val="Heading2"/>
       </w:pPr>
-      <w:bookmarkStart w:id="6" w:name="_Toc504430792"/>
+      <w:bookmarkStart w:id="6" w:name="_Toc504503271"/>
       <w:r>
         <w:t>Feature Extraction:</w:t>
       </w:r>
@@ -2126,17 +2135,12 @@
       <w:r>
         <w:t xml:space="preserve"> is one of the most popular term-weighting </w:t>
       </w:r>
-      <w:proofErr w:type="spellStart"/>
       <w:r>
         <w:t>schemes</w:t>
       </w:r>
       <w:r>
-        <w:t>.</w:t>
-      </w:r>
-      <w:r>
-        <w:t>To</w:t>
-      </w:r>
-      <w:proofErr w:type="spellEnd"/>
+        <w:t>. To</w:t>
+      </w:r>
       <w:r>
         <w:t xml:space="preserve"> calculate the TF-IDF </w:t>
       </w:r>
@@ -2192,7 +2196,7 @@
       <w:pPr>
         <w:pStyle w:val="Heading2"/>
       </w:pPr>
-      <w:bookmarkStart w:id="7" w:name="_Toc504430793"/>
+      <w:bookmarkStart w:id="7" w:name="_Toc504503272"/>
       <w:r>
         <w:t>Machine Learning:</w:t>
       </w:r>
@@ -2279,7 +2283,7 @@
       <w:pPr>
         <w:pStyle w:val="Heading1"/>
       </w:pPr>
-      <w:bookmarkStart w:id="8" w:name="_Toc504430794"/>
+      <w:bookmarkStart w:id="8" w:name="_Toc504503273"/>
       <w:r>
         <w:lastRenderedPageBreak/>
         <w:t>Experiments and Results:</w:t>
@@ -2752,94 +2756,8 @@
         <w:jc w:val="both"/>
       </w:pPr>
       <w:r>
-        <w:t xml:space="preserve">We </w:t>
-      </w:r>
-      <w:r>
-        <w:t xml:space="preserve">used a </w:t>
-      </w:r>
-      <w:r>
-        <w:rPr>
-          <w:b/>
-          <w:bCs/>
-        </w:rPr>
-        <w:t>10-fold cross validation</w:t>
-      </w:r>
-      <w:r>
-        <w:t xml:space="preserve"> </w:t>
-      </w:r>
-      <w:r>
-        <w:t>technique to evaluate our system.</w:t>
-      </w:r>
-      <w:r>
-        <w:t xml:space="preserve"> We calculated the mean of the 10-folds for the evaluations measures we used, </w:t>
-      </w:r>
-      <w:r>
-        <w:rPr>
-          <w:b/>
-          <w:bCs/>
-        </w:rPr>
-        <w:t>precision</w:t>
-      </w:r>
-      <w:r>
-        <w:t xml:space="preserve">, </w:t>
-      </w:r>
-      <w:r>
-        <w:rPr>
-          <w:b/>
-          <w:bCs/>
-        </w:rPr>
-        <w:t>recall</w:t>
-      </w:r>
-      <w:r>
-        <w:t xml:space="preserve">, </w:t>
-      </w:r>
-      <w:r>
-        <w:rPr>
-          <w:b/>
-          <w:bCs/>
-        </w:rPr>
-        <w:t>f-measure</w:t>
-      </w:r>
-      <w:r>
-        <w:t xml:space="preserve"> and </w:t>
-      </w:r>
-      <w:r>
-        <w:rPr>
-          <w:b/>
-          <w:bCs/>
-        </w:rPr>
-        <w:t>accuracy</w:t>
-      </w:r>
-      <w:r>
-        <w:t>.</w:t>
-      </w:r>
-      <w:r>
-        <w:t xml:space="preserve"> </w:t>
-      </w:r>
-      <w:r>
-        <w:t xml:space="preserve">For each data-set, we train a SVM and a Naïve </w:t>
-      </w:r>
-      <w:r>
-        <w:t>Bias models. The fo</w:t>
-      </w:r>
-      <w:r>
-        <w:t>llowing table shows our results.</w:t>
-      </w:r>
-    </w:p>
-    <w:p>
-      <w:pPr>
-        <w:jc w:val="both"/>
-      </w:pPr>
-    </w:p>
-    <w:p>
-      <w:pPr>
-        <w:jc w:val="both"/>
-      </w:pPr>
-    </w:p>
-    <w:p>
-      <w:pPr>
-        <w:jc w:val="both"/>
-      </w:pPr>
+        <w:t>The following table shows the percentage of positive and negative classes in each data-set and the unified data-set that contains all the data-sets:</w:t>
+      </w:r>
     </w:p>
     <w:p>
       <w:pPr>
@@ -2848,7 +2766,614 @@
         <w:jc w:val="center"/>
       </w:pPr>
       <w:r>
-        <w:lastRenderedPageBreak/>
+        <w:t xml:space="preserve">Table </w:t>
+      </w:r>
+      <w:r>
+        <w:fldChar w:fldCharType="begin"/>
+      </w:r>
+      <w:r>
+        <w:instrText xml:space="preserve"> SEQ Table \* ARABIC </w:instrText>
+      </w:r>
+      <w:r>
+        <w:fldChar w:fldCharType="separate"/>
+      </w:r>
+      <w:r>
+        <w:rPr>
+          <w:noProof/>
+        </w:rPr>
+        <w:t>2</w:t>
+      </w:r>
+      <w:r>
+        <w:rPr>
+          <w:noProof/>
+        </w:rPr>
+        <w:fldChar w:fldCharType="end"/>
+      </w:r>
+      <w:r>
+        <w:t>: Data-sets distributions on classes</w:t>
+      </w:r>
+    </w:p>
+    <w:tbl>
+      <w:tblPr>
+        <w:tblStyle w:val="TableGrid"/>
+        <w:tblW w:w="0" w:type="auto"/>
+        <w:jc w:val="center"/>
+        <w:tblLook w:val="04A0" w:firstRow="1" w:lastRow="0" w:firstColumn="1" w:lastColumn="0" w:noHBand="0" w:noVBand="1"/>
+      </w:tblPr>
+      <w:tblGrid>
+        <w:gridCol w:w="3116"/>
+        <w:gridCol w:w="3117"/>
+        <w:gridCol w:w="3117"/>
+      </w:tblGrid>
+      <w:tr>
+        <w:trPr>
+          <w:jc w:val="center"/>
+        </w:trPr>
+        <w:tc>
+          <w:tcPr>
+            <w:tcW w:w="3116" w:type="dxa"/>
+          </w:tcPr>
+          <w:p>
+            <w:pPr>
+              <w:jc w:val="center"/>
+              <w:rPr>
+                <w:b/>
+                <w:bCs/>
+              </w:rPr>
+            </w:pPr>
+            <w:r>
+              <w:rPr>
+                <w:b/>
+                <w:bCs/>
+              </w:rPr>
+              <w:t>Data-set</w:t>
+            </w:r>
+          </w:p>
+        </w:tc>
+        <w:tc>
+          <w:tcPr>
+            <w:tcW w:w="3117" w:type="dxa"/>
+          </w:tcPr>
+          <w:p>
+            <w:pPr>
+              <w:jc w:val="center"/>
+              <w:rPr>
+                <w:b/>
+                <w:bCs/>
+              </w:rPr>
+            </w:pPr>
+            <w:r>
+              <w:rPr>
+                <w:b/>
+                <w:bCs/>
+              </w:rPr>
+              <w:t>Positive Samples</w:t>
+            </w:r>
+          </w:p>
+        </w:tc>
+        <w:tc>
+          <w:tcPr>
+            <w:tcW w:w="3117" w:type="dxa"/>
+          </w:tcPr>
+          <w:p>
+            <w:pPr>
+              <w:jc w:val="center"/>
+              <w:rPr>
+                <w:b/>
+                <w:bCs/>
+              </w:rPr>
+            </w:pPr>
+            <w:r>
+              <w:rPr>
+                <w:b/>
+                <w:bCs/>
+              </w:rPr>
+              <w:t>Negative Samples</w:t>
+            </w:r>
+          </w:p>
+        </w:tc>
+      </w:tr>
+      <w:tr>
+        <w:trPr>
+          <w:jc w:val="center"/>
+        </w:trPr>
+        <w:tc>
+          <w:tcPr>
+            <w:tcW w:w="3116" w:type="dxa"/>
+          </w:tcPr>
+          <w:p>
+            <w:pPr>
+              <w:jc w:val="center"/>
+            </w:pPr>
+            <w:r>
+              <w:t>Twitter tweets</w:t>
+            </w:r>
+          </w:p>
+        </w:tc>
+        <w:tc>
+          <w:tcPr>
+            <w:tcW w:w="3117" w:type="dxa"/>
+          </w:tcPr>
+          <w:p>
+            <w:pPr>
+              <w:jc w:val="center"/>
+            </w:pPr>
+            <w:r>
+              <w:t xml:space="preserve">(1000) </w:t>
+            </w:r>
+            <w:r>
+              <w:t>50%</w:t>
+            </w:r>
+          </w:p>
+        </w:tc>
+        <w:tc>
+          <w:tcPr>
+            <w:tcW w:w="3117" w:type="dxa"/>
+          </w:tcPr>
+          <w:p>
+            <w:pPr>
+              <w:jc w:val="center"/>
+            </w:pPr>
+            <w:r>
+              <w:t xml:space="preserve">(1000) </w:t>
+            </w:r>
+            <w:r>
+              <w:t>50%</w:t>
+            </w:r>
+          </w:p>
+        </w:tc>
+      </w:tr>
+      <w:tr>
+        <w:trPr>
+          <w:jc w:val="center"/>
+        </w:trPr>
+        <w:tc>
+          <w:tcPr>
+            <w:tcW w:w="3116" w:type="dxa"/>
+          </w:tcPr>
+          <w:p>
+            <w:pPr>
+              <w:jc w:val="center"/>
+            </w:pPr>
+            <w:r>
+              <w:t>Product Attraction reviews</w:t>
+            </w:r>
+          </w:p>
+        </w:tc>
+        <w:tc>
+          <w:tcPr>
+            <w:tcW w:w="3117" w:type="dxa"/>
+          </w:tcPr>
+          <w:p>
+            <w:pPr>
+              <w:jc w:val="center"/>
+            </w:pPr>
+            <w:r>
+              <w:t xml:space="preserve">(2073) </w:t>
+            </w:r>
+            <w:r>
+              <w:t>96</w:t>
+            </w:r>
+            <w:r>
+              <w:t>%</w:t>
+            </w:r>
+          </w:p>
+        </w:tc>
+        <w:tc>
+          <w:tcPr>
+            <w:tcW w:w="3117" w:type="dxa"/>
+          </w:tcPr>
+          <w:p>
+            <w:pPr>
+              <w:jc w:val="center"/>
+            </w:pPr>
+            <w:r>
+              <w:t xml:space="preserve">(82) </w:t>
+            </w:r>
+            <w:r>
+              <w:t>4</w:t>
+            </w:r>
+            <w:r>
+              <w:t>%</w:t>
+            </w:r>
+          </w:p>
+        </w:tc>
+      </w:tr>
+      <w:tr>
+        <w:trPr>
+          <w:jc w:val="center"/>
+        </w:trPr>
+        <w:tc>
+          <w:tcPr>
+            <w:tcW w:w="3116" w:type="dxa"/>
+          </w:tcPr>
+          <w:p>
+            <w:pPr>
+              <w:jc w:val="center"/>
+            </w:pPr>
+            <w:r>
+              <w:t>Hotel Reviews</w:t>
+            </w:r>
+          </w:p>
+        </w:tc>
+        <w:tc>
+          <w:tcPr>
+            <w:tcW w:w="3117" w:type="dxa"/>
+          </w:tcPr>
+          <w:p>
+            <w:pPr>
+              <w:jc w:val="center"/>
+            </w:pPr>
+            <w:r>
+              <w:t xml:space="preserve">(10775) </w:t>
+            </w:r>
+            <w:r>
+              <w:t>69</w:t>
+            </w:r>
+            <w:r>
+              <w:t>%</w:t>
+            </w:r>
+          </w:p>
+        </w:tc>
+        <w:tc>
+          <w:tcPr>
+            <w:tcW w:w="3117" w:type="dxa"/>
+          </w:tcPr>
+          <w:p>
+            <w:pPr>
+              <w:jc w:val="center"/>
+            </w:pPr>
+            <w:r>
+              <w:t xml:space="preserve">(4798) </w:t>
+            </w:r>
+            <w:r>
+              <w:t>31</w:t>
+            </w:r>
+            <w:r>
+              <w:t>%</w:t>
+            </w:r>
+          </w:p>
+        </w:tc>
+      </w:tr>
+      <w:tr>
+        <w:trPr>
+          <w:jc w:val="center"/>
+        </w:trPr>
+        <w:tc>
+          <w:tcPr>
+            <w:tcW w:w="3116" w:type="dxa"/>
+          </w:tcPr>
+          <w:p>
+            <w:pPr>
+              <w:jc w:val="center"/>
+            </w:pPr>
+            <w:r>
+              <w:t>Movies Reviews</w:t>
+            </w:r>
+          </w:p>
+        </w:tc>
+        <w:tc>
+          <w:tcPr>
+            <w:tcW w:w="3117" w:type="dxa"/>
+          </w:tcPr>
+          <w:p>
+            <w:pPr>
+              <w:jc w:val="center"/>
+            </w:pPr>
+            <w:r>
+              <w:t xml:space="preserve">(969) </w:t>
+            </w:r>
+            <w:r>
+              <w:t>63</w:t>
+            </w:r>
+            <w:r>
+              <w:t>%</w:t>
+            </w:r>
+          </w:p>
+        </w:tc>
+        <w:tc>
+          <w:tcPr>
+            <w:tcW w:w="3117" w:type="dxa"/>
+          </w:tcPr>
+          <w:p>
+            <w:pPr>
+              <w:jc w:val="center"/>
+            </w:pPr>
+            <w:r>
+              <w:t>(</w:t>
+            </w:r>
+            <w:r>
+              <w:t>556</w:t>
+            </w:r>
+            <w:r>
+              <w:t xml:space="preserve">) </w:t>
+            </w:r>
+            <w:r>
+              <w:t>37</w:t>
+            </w:r>
+            <w:r>
+              <w:t>%</w:t>
+            </w:r>
+          </w:p>
+        </w:tc>
+      </w:tr>
+      <w:tr>
+        <w:trPr>
+          <w:jc w:val="center"/>
+        </w:trPr>
+        <w:tc>
+          <w:tcPr>
+            <w:tcW w:w="3116" w:type="dxa"/>
+          </w:tcPr>
+          <w:p>
+            <w:pPr>
+              <w:jc w:val="center"/>
+            </w:pPr>
+            <w:r>
+              <w:t>Product Reviews</w:t>
+            </w:r>
+          </w:p>
+        </w:tc>
+        <w:tc>
+          <w:tcPr>
+            <w:tcW w:w="3117" w:type="dxa"/>
+          </w:tcPr>
+          <w:p>
+            <w:pPr>
+              <w:jc w:val="center"/>
+            </w:pPr>
+            <w:r>
+              <w:t>(</w:t>
+            </w:r>
+            <w:r>
+              <w:t>3101</w:t>
+            </w:r>
+            <w:r>
+              <w:t xml:space="preserve">) </w:t>
+            </w:r>
+            <w:r>
+              <w:t>72%</w:t>
+            </w:r>
+          </w:p>
+        </w:tc>
+        <w:tc>
+          <w:tcPr>
+            <w:tcW w:w="3117" w:type="dxa"/>
+          </w:tcPr>
+          <w:p>
+            <w:pPr>
+              <w:jc w:val="center"/>
+            </w:pPr>
+            <w:r>
+              <w:t xml:space="preserve">(1172) </w:t>
+            </w:r>
+            <w:r>
+              <w:t>28%</w:t>
+            </w:r>
+          </w:p>
+        </w:tc>
+      </w:tr>
+      <w:tr>
+        <w:trPr>
+          <w:jc w:val="center"/>
+        </w:trPr>
+        <w:tc>
+          <w:tcPr>
+            <w:tcW w:w="3116" w:type="dxa"/>
+          </w:tcPr>
+          <w:p>
+            <w:pPr>
+              <w:jc w:val="center"/>
+            </w:pPr>
+            <w:r>
+              <w:lastRenderedPageBreak/>
+              <w:t>Restaurants Reviews</w:t>
+            </w:r>
+          </w:p>
+        </w:tc>
+        <w:tc>
+          <w:tcPr>
+            <w:tcW w:w="3117" w:type="dxa"/>
+          </w:tcPr>
+          <w:p>
+            <w:pPr>
+              <w:jc w:val="center"/>
+            </w:pPr>
+            <w:r>
+              <w:t xml:space="preserve">(8030) </w:t>
+            </w:r>
+            <w:r>
+              <w:t>73%</w:t>
+            </w:r>
+          </w:p>
+        </w:tc>
+        <w:tc>
+          <w:tcPr>
+            <w:tcW w:w="3117" w:type="dxa"/>
+          </w:tcPr>
+          <w:p>
+            <w:pPr>
+              <w:jc w:val="center"/>
+            </w:pPr>
+            <w:r>
+              <w:t xml:space="preserve">(2941) </w:t>
+            </w:r>
+            <w:r>
+              <w:t>27%</w:t>
+            </w:r>
+          </w:p>
+        </w:tc>
+      </w:tr>
+      <w:tr>
+        <w:trPr>
+          <w:jc w:val="center"/>
+        </w:trPr>
+        <w:tc>
+          <w:tcPr>
+            <w:tcW w:w="3116" w:type="dxa"/>
+          </w:tcPr>
+          <w:p>
+            <w:pPr>
+              <w:jc w:val="center"/>
+            </w:pPr>
+            <w:r>
+              <w:t>Unified data-set</w:t>
+            </w:r>
+          </w:p>
+        </w:tc>
+        <w:tc>
+          <w:tcPr>
+            <w:tcW w:w="3117" w:type="dxa"/>
+          </w:tcPr>
+          <w:p>
+            <w:pPr>
+              <w:jc w:val="center"/>
+            </w:pPr>
+            <w:r>
+              <w:t>(</w:t>
+            </w:r>
+            <w:r>
+              <w:t>25948</w:t>
+            </w:r>
+            <w:r>
+              <w:t xml:space="preserve">) </w:t>
+            </w:r>
+            <w:r>
+              <w:t>71</w:t>
+            </w:r>
+            <w:r>
+              <w:t>%</w:t>
+            </w:r>
+          </w:p>
+        </w:tc>
+        <w:tc>
+          <w:tcPr>
+            <w:tcW w:w="3117" w:type="dxa"/>
+          </w:tcPr>
+          <w:p>
+            <w:pPr>
+              <w:jc w:val="center"/>
+            </w:pPr>
+            <w:r>
+              <w:t xml:space="preserve">(10549) </w:t>
+            </w:r>
+            <w:r>
+              <w:t>29</w:t>
+            </w:r>
+            <w:r>
+              <w:t>%</w:t>
+            </w:r>
+          </w:p>
+        </w:tc>
+      </w:tr>
+    </w:tbl>
+    <w:p>
+      <w:pPr>
+        <w:jc w:val="both"/>
+      </w:pPr>
+    </w:p>
+    <w:p>
+      <w:pPr>
+        <w:jc w:val="both"/>
+      </w:pPr>
+      <w:r>
+        <w:t xml:space="preserve">We </w:t>
+      </w:r>
+      <w:r>
+        <w:t xml:space="preserve">used a </w:t>
+      </w:r>
+      <w:r>
+        <w:rPr>
+          <w:b/>
+          <w:bCs/>
+        </w:rPr>
+        <w:t>10-fold cross validation</w:t>
+      </w:r>
+      <w:r>
+        <w:t xml:space="preserve"> </w:t>
+      </w:r>
+      <w:r>
+        <w:t>technique to evaluate our system.</w:t>
+      </w:r>
+      <w:r>
+        <w:t xml:space="preserve"> We calculated the mean of the 10-folds for the evaluations measures </w:t>
+      </w:r>
+      <w:bookmarkStart w:id="9" w:name="_GoBack"/>
+      <w:bookmarkEnd w:id="9"/>
+      <w:r>
+        <w:t xml:space="preserve">we used, </w:t>
+      </w:r>
+      <w:r>
+        <w:rPr>
+          <w:b/>
+          <w:bCs/>
+        </w:rPr>
+        <w:t>precision</w:t>
+      </w:r>
+      <w:r>
+        <w:t xml:space="preserve">, </w:t>
+      </w:r>
+      <w:r>
+        <w:rPr>
+          <w:b/>
+          <w:bCs/>
+        </w:rPr>
+        <w:t>recall</w:t>
+      </w:r>
+      <w:r>
+        <w:t xml:space="preserve">, </w:t>
+      </w:r>
+      <w:r>
+        <w:rPr>
+          <w:b/>
+          <w:bCs/>
+        </w:rPr>
+        <w:t>f-measure</w:t>
+      </w:r>
+      <w:r>
+        <w:t xml:space="preserve"> and </w:t>
+      </w:r>
+      <w:r>
+        <w:rPr>
+          <w:b/>
+          <w:bCs/>
+        </w:rPr>
+        <w:t>accuracy</w:t>
+      </w:r>
+      <w:r>
+        <w:t>.</w:t>
+      </w:r>
+      <w:r>
+        <w:t xml:space="preserve"> </w:t>
+      </w:r>
+      <w:r>
+        <w:t xml:space="preserve">For each data-set, we train a SVM and a Naïve </w:t>
+      </w:r>
+      <w:r>
+        <w:t>Bias models. The fo</w:t>
+      </w:r>
+      <w:r>
+        <w:t>llowing table</w:t>
+      </w:r>
+      <w:r>
+        <w:t>s</w:t>
+      </w:r>
+      <w:r>
+        <w:t xml:space="preserve"> shows our results.</w:t>
+      </w:r>
+    </w:p>
+    <w:p>
+      <w:pPr>
+        <w:jc w:val="both"/>
+      </w:pPr>
+    </w:p>
+    <w:p>
+      <w:pPr>
+        <w:pStyle w:val="Caption"/>
+        <w:keepNext/>
+        <w:jc w:val="center"/>
+      </w:pPr>
+      <w:r>
         <w:t xml:space="preserve">Table </w:t>
       </w:r>
       <w:fldSimple w:instr=" SEQ Table \* ARABIC ">
@@ -2856,7 +3381,7 @@
           <w:rPr>
             <w:noProof/>
           </w:rPr>
-          <w:t>2</w:t>
+          <w:t>3</w:t>
         </w:r>
       </w:fldSimple>
       <w:r>
@@ -3358,7 +3883,6 @@
             <w:pPr>
               <w:jc w:val="center"/>
               <w:rPr>
-                <w:rFonts w:hint="cs"/>
                 <w:rtl/>
                 <w:lang w:bidi="ar-JO"/>
               </w:rPr>
@@ -3901,8 +4425,6 @@
             <w:r>
               <w:t>0.77</w:t>
             </w:r>
-            <w:bookmarkStart w:id="9" w:name="_GoBack"/>
-            <w:bookmarkEnd w:id="9"/>
           </w:p>
         </w:tc>
         <w:tc>
@@ -4067,13 +4589,568 @@
     </w:p>
     <w:p>
       <w:pPr>
+        <w:jc w:val="both"/>
+      </w:pPr>
+      <w:r>
+        <w:t>By loading all the data-sets into a one unified data-set, we tested the generated model using 10-fold cross validation. The following table shows the results:</w:t>
+      </w:r>
+    </w:p>
+    <w:p>
+      <w:pPr>
+        <w:pStyle w:val="Caption"/>
+        <w:keepNext/>
+        <w:jc w:val="center"/>
+      </w:pPr>
+      <w:r>
+        <w:t xml:space="preserve">Table </w:t>
+      </w:r>
+      <w:r>
+        <w:fldChar w:fldCharType="begin"/>
+      </w:r>
+      <w:r>
+        <w:instrText xml:space="preserve"> SEQ Table \* ARABIC </w:instrText>
+      </w:r>
+      <w:r>
+        <w:fldChar w:fldCharType="separate"/>
+      </w:r>
+      <w:r>
+        <w:rPr>
+          <w:noProof/>
+        </w:rPr>
+        <w:t>4</w:t>
+      </w:r>
+      <w:r>
+        <w:rPr>
+          <w:noProof/>
+        </w:rPr>
+        <w:fldChar w:fldCharType="end"/>
+      </w:r>
+      <w:r>
+        <w:t>: 10-fold cross validation results on unified data-set using SVM classifier</w:t>
+      </w:r>
+    </w:p>
+    <w:tbl>
+      <w:tblPr>
+        <w:tblStyle w:val="TableGrid"/>
+        <w:tblW w:w="0" w:type="auto"/>
+        <w:jc w:val="center"/>
+        <w:tblLook w:val="04A0" w:firstRow="1" w:lastRow="0" w:firstColumn="1" w:lastColumn="0" w:noHBand="0" w:noVBand="1"/>
+      </w:tblPr>
+      <w:tblGrid>
+        <w:gridCol w:w="1756"/>
+        <w:gridCol w:w="1084"/>
+        <w:gridCol w:w="803"/>
+        <w:gridCol w:w="1218"/>
+        <w:gridCol w:w="1108"/>
+      </w:tblGrid>
+      <w:tr>
+        <w:trPr>
+          <w:jc w:val="center"/>
+        </w:trPr>
+        <w:tc>
+          <w:tcPr>
+            <w:tcW w:w="0" w:type="auto"/>
+            <w:gridSpan w:val="5"/>
+          </w:tcPr>
+          <w:p>
+            <w:pPr>
+              <w:jc w:val="center"/>
+              <w:rPr>
+                <w:b/>
+                <w:bCs/>
+              </w:rPr>
+            </w:pPr>
+            <w:r>
+              <w:rPr>
+                <w:b/>
+                <w:bCs/>
+              </w:rPr>
+              <w:t>SVM</w:t>
+            </w:r>
+          </w:p>
+        </w:tc>
+      </w:tr>
+      <w:tr>
+        <w:trPr>
+          <w:jc w:val="center"/>
+        </w:trPr>
+        <w:tc>
+          <w:tcPr>
+            <w:tcW w:w="0" w:type="auto"/>
+          </w:tcPr>
+          <w:p>
+            <w:pPr>
+              <w:jc w:val="center"/>
+              <w:rPr>
+                <w:b/>
+                <w:bCs/>
+                <w:sz w:val="22"/>
+              </w:rPr>
+            </w:pPr>
+            <w:r>
+              <w:rPr>
+                <w:b/>
+                <w:bCs/>
+                <w:sz w:val="22"/>
+              </w:rPr>
+              <w:t>Data-set</w:t>
+            </w:r>
+          </w:p>
+        </w:tc>
+        <w:tc>
+          <w:tcPr>
+            <w:tcW w:w="0" w:type="auto"/>
+          </w:tcPr>
+          <w:p>
+            <w:pPr>
+              <w:jc w:val="center"/>
+              <w:rPr>
+                <w:b/>
+                <w:bCs/>
+                <w:sz w:val="22"/>
+              </w:rPr>
+            </w:pPr>
+            <w:r>
+              <w:rPr>
+                <w:b/>
+                <w:bCs/>
+                <w:sz w:val="22"/>
+              </w:rPr>
+              <w:t>Precision</w:t>
+            </w:r>
+          </w:p>
+        </w:tc>
+        <w:tc>
+          <w:tcPr>
+            <w:tcW w:w="0" w:type="auto"/>
+          </w:tcPr>
+          <w:p>
+            <w:pPr>
+              <w:jc w:val="center"/>
+              <w:rPr>
+                <w:b/>
+                <w:bCs/>
+                <w:sz w:val="22"/>
+              </w:rPr>
+            </w:pPr>
+            <w:r>
+              <w:rPr>
+                <w:b/>
+                <w:bCs/>
+                <w:sz w:val="22"/>
+              </w:rPr>
+              <w:t>Recall</w:t>
+            </w:r>
+          </w:p>
+        </w:tc>
+        <w:tc>
+          <w:tcPr>
+            <w:tcW w:w="0" w:type="auto"/>
+          </w:tcPr>
+          <w:p>
+            <w:pPr>
+              <w:jc w:val="center"/>
+              <w:rPr>
+                <w:b/>
+                <w:bCs/>
+                <w:sz w:val="22"/>
+              </w:rPr>
+            </w:pPr>
+            <w:r>
+              <w:rPr>
+                <w:b/>
+                <w:bCs/>
+                <w:sz w:val="22"/>
+              </w:rPr>
+              <w:t>F-measure</w:t>
+            </w:r>
+          </w:p>
+        </w:tc>
+        <w:tc>
+          <w:tcPr>
+            <w:tcW w:w="0" w:type="auto"/>
+          </w:tcPr>
+          <w:p>
+            <w:pPr>
+              <w:jc w:val="center"/>
+              <w:rPr>
+                <w:b/>
+                <w:bCs/>
+                <w:sz w:val="22"/>
+              </w:rPr>
+            </w:pPr>
+            <w:r>
+              <w:rPr>
+                <w:b/>
+                <w:bCs/>
+                <w:sz w:val="22"/>
+              </w:rPr>
+              <w:t>Accuracy</w:t>
+            </w:r>
+          </w:p>
+        </w:tc>
+      </w:tr>
+      <w:tr>
+        <w:trPr>
+          <w:jc w:val="center"/>
+        </w:trPr>
+        <w:tc>
+          <w:tcPr>
+            <w:tcW w:w="0" w:type="auto"/>
+          </w:tcPr>
+          <w:p>
+            <w:pPr>
+              <w:jc w:val="center"/>
+            </w:pPr>
+            <w:r>
+              <w:t>Unified data-set</w:t>
+            </w:r>
+          </w:p>
+        </w:tc>
+        <w:tc>
+          <w:tcPr>
+            <w:tcW w:w="0" w:type="auto"/>
+          </w:tcPr>
+          <w:p>
+            <w:pPr>
+              <w:jc w:val="center"/>
+            </w:pPr>
+            <w:r>
+              <w:t>0.93</w:t>
+            </w:r>
+          </w:p>
+        </w:tc>
+        <w:tc>
+          <w:tcPr>
+            <w:tcW w:w="0" w:type="auto"/>
+          </w:tcPr>
+          <w:p>
+            <w:pPr>
+              <w:jc w:val="center"/>
+            </w:pPr>
+            <w:r>
+              <w:t>0.99</w:t>
+            </w:r>
+          </w:p>
+        </w:tc>
+        <w:tc>
+          <w:tcPr>
+            <w:tcW w:w="0" w:type="auto"/>
+          </w:tcPr>
+          <w:p>
+            <w:pPr>
+              <w:jc w:val="center"/>
+            </w:pPr>
+            <w:r>
+              <w:t>0.83</w:t>
+            </w:r>
+          </w:p>
+        </w:tc>
+        <w:tc>
+          <w:tcPr>
+            <w:tcW w:w="0" w:type="auto"/>
+          </w:tcPr>
+          <w:p>
+            <w:pPr>
+              <w:jc w:val="center"/>
+            </w:pPr>
+            <w:r>
+              <w:t>0.72</w:t>
+            </w:r>
+          </w:p>
+        </w:tc>
+      </w:tr>
+    </w:tbl>
+    <w:p>
+      <w:pPr>
+        <w:jc w:val="both"/>
+      </w:pPr>
+    </w:p>
+    <w:p>
+      <w:pPr>
+        <w:pStyle w:val="Caption"/>
+        <w:keepNext/>
+        <w:jc w:val="center"/>
+      </w:pPr>
+      <w:r>
+        <w:t xml:space="preserve">Table </w:t>
+      </w:r>
+      <w:r>
+        <w:fldChar w:fldCharType="begin"/>
+      </w:r>
+      <w:r>
+        <w:instrText xml:space="preserve"> SEQ Table \* ARABIC </w:instrText>
+      </w:r>
+      <w:r>
+        <w:fldChar w:fldCharType="separate"/>
+      </w:r>
+      <w:r>
+        <w:rPr>
+          <w:noProof/>
+        </w:rPr>
+        <w:t>5</w:t>
+      </w:r>
+      <w:r>
+        <w:rPr>
+          <w:noProof/>
+        </w:rPr>
+        <w:fldChar w:fldCharType="end"/>
+      </w:r>
+      <w:r>
+        <w:t xml:space="preserve">: </w:t>
+      </w:r>
+      <w:r>
+        <w:t xml:space="preserve">10-fold cross validation results on unified data-set using </w:t>
+      </w:r>
+      <w:r>
+        <w:t>Naive bias</w:t>
+      </w:r>
+      <w:r>
+        <w:t xml:space="preserve"> classifier</w:t>
+      </w:r>
+    </w:p>
+    <w:tbl>
+      <w:tblPr>
+        <w:tblStyle w:val="TableGrid"/>
+        <w:tblW w:w="0" w:type="auto"/>
+        <w:jc w:val="center"/>
+        <w:tblLook w:val="04A0" w:firstRow="1" w:lastRow="0" w:firstColumn="1" w:lastColumn="0" w:noHBand="0" w:noVBand="1"/>
+      </w:tblPr>
+      <w:tblGrid>
+        <w:gridCol w:w="1756"/>
+        <w:gridCol w:w="1084"/>
+        <w:gridCol w:w="803"/>
+        <w:gridCol w:w="1218"/>
+        <w:gridCol w:w="1108"/>
+      </w:tblGrid>
+      <w:tr>
+        <w:trPr>
+          <w:jc w:val="center"/>
+        </w:trPr>
+        <w:tc>
+          <w:tcPr>
+            <w:tcW w:w="0" w:type="auto"/>
+            <w:gridSpan w:val="5"/>
+          </w:tcPr>
+          <w:p>
+            <w:pPr>
+              <w:jc w:val="center"/>
+              <w:rPr>
+                <w:b/>
+                <w:bCs/>
+              </w:rPr>
+            </w:pPr>
+            <w:r>
+              <w:rPr>
+                <w:b/>
+                <w:bCs/>
+              </w:rPr>
+              <w:t>Naïve Bias</w:t>
+            </w:r>
+          </w:p>
+        </w:tc>
+      </w:tr>
+      <w:tr>
+        <w:trPr>
+          <w:jc w:val="center"/>
+        </w:trPr>
+        <w:tc>
+          <w:tcPr>
+            <w:tcW w:w="0" w:type="auto"/>
+          </w:tcPr>
+          <w:p>
+            <w:pPr>
+              <w:jc w:val="center"/>
+              <w:rPr>
+                <w:b/>
+                <w:bCs/>
+                <w:sz w:val="22"/>
+              </w:rPr>
+            </w:pPr>
+            <w:r>
+              <w:rPr>
+                <w:b/>
+                <w:bCs/>
+                <w:sz w:val="22"/>
+              </w:rPr>
+              <w:t>Data-set</w:t>
+            </w:r>
+          </w:p>
+        </w:tc>
+        <w:tc>
+          <w:tcPr>
+            <w:tcW w:w="0" w:type="auto"/>
+          </w:tcPr>
+          <w:p>
+            <w:pPr>
+              <w:jc w:val="center"/>
+              <w:rPr>
+                <w:b/>
+                <w:bCs/>
+                <w:sz w:val="22"/>
+              </w:rPr>
+            </w:pPr>
+            <w:r>
+              <w:rPr>
+                <w:b/>
+                <w:bCs/>
+                <w:sz w:val="22"/>
+              </w:rPr>
+              <w:t>Precision</w:t>
+            </w:r>
+          </w:p>
+        </w:tc>
+        <w:tc>
+          <w:tcPr>
+            <w:tcW w:w="0" w:type="auto"/>
+          </w:tcPr>
+          <w:p>
+            <w:pPr>
+              <w:jc w:val="center"/>
+              <w:rPr>
+                <w:b/>
+                <w:bCs/>
+                <w:sz w:val="22"/>
+              </w:rPr>
+            </w:pPr>
+            <w:r>
+              <w:rPr>
+                <w:b/>
+                <w:bCs/>
+                <w:sz w:val="22"/>
+              </w:rPr>
+              <w:t>Recall</w:t>
+            </w:r>
+          </w:p>
+        </w:tc>
+        <w:tc>
+          <w:tcPr>
+            <w:tcW w:w="0" w:type="auto"/>
+          </w:tcPr>
+          <w:p>
+            <w:pPr>
+              <w:jc w:val="center"/>
+              <w:rPr>
+                <w:b/>
+                <w:bCs/>
+                <w:sz w:val="22"/>
+              </w:rPr>
+            </w:pPr>
+            <w:r>
+              <w:rPr>
+                <w:b/>
+                <w:bCs/>
+                <w:sz w:val="22"/>
+              </w:rPr>
+              <w:t>F-measure</w:t>
+            </w:r>
+          </w:p>
+        </w:tc>
+        <w:tc>
+          <w:tcPr>
+            <w:tcW w:w="0" w:type="auto"/>
+          </w:tcPr>
+          <w:p>
+            <w:pPr>
+              <w:jc w:val="center"/>
+              <w:rPr>
+                <w:b/>
+                <w:bCs/>
+                <w:sz w:val="22"/>
+              </w:rPr>
+            </w:pPr>
+            <w:r>
+              <w:rPr>
+                <w:b/>
+                <w:bCs/>
+                <w:sz w:val="22"/>
+              </w:rPr>
+              <w:t>Accuracy</w:t>
+            </w:r>
+          </w:p>
+        </w:tc>
+      </w:tr>
+      <w:tr>
+        <w:trPr>
+          <w:jc w:val="center"/>
+        </w:trPr>
+        <w:tc>
+          <w:tcPr>
+            <w:tcW w:w="0" w:type="auto"/>
+          </w:tcPr>
+          <w:p>
+            <w:pPr>
+              <w:jc w:val="center"/>
+            </w:pPr>
+            <w:r>
+              <w:t>Unified data-set</w:t>
+            </w:r>
+          </w:p>
+        </w:tc>
+        <w:tc>
+          <w:tcPr>
+            <w:tcW w:w="0" w:type="auto"/>
+          </w:tcPr>
+          <w:p>
+            <w:pPr>
+              <w:jc w:val="center"/>
+            </w:pPr>
+            <w:r>
+              <w:t>0.92</w:t>
+            </w:r>
+          </w:p>
+        </w:tc>
+        <w:tc>
+          <w:tcPr>
+            <w:tcW w:w="0" w:type="auto"/>
+          </w:tcPr>
+          <w:p>
+            <w:pPr>
+              <w:jc w:val="center"/>
+            </w:pPr>
+            <w:r>
+              <w:t>0.99</w:t>
+            </w:r>
+          </w:p>
+        </w:tc>
+        <w:tc>
+          <w:tcPr>
+            <w:tcW w:w="0" w:type="auto"/>
+          </w:tcPr>
+          <w:p>
+            <w:pPr>
+              <w:jc w:val="center"/>
+            </w:pPr>
+            <w:r>
+              <w:t>0.83</w:t>
+            </w:r>
+          </w:p>
+        </w:tc>
+        <w:tc>
+          <w:tcPr>
+            <w:tcW w:w="0" w:type="auto"/>
+          </w:tcPr>
+          <w:p>
+            <w:pPr>
+              <w:jc w:val="center"/>
+            </w:pPr>
+            <w:r>
+              <w:t>0.72</w:t>
+            </w:r>
+          </w:p>
+        </w:tc>
+      </w:tr>
+    </w:tbl>
+    <w:p>
+      <w:pPr>
         <w:pStyle w:val="Heading1"/>
         <w:rPr>
           <w:rtl/>
         </w:rPr>
       </w:pPr>
-      <w:bookmarkStart w:id="10" w:name="_Toc504430795"/>
-      <w:r>
+      <w:bookmarkStart w:id="10" w:name="_Toc504503274"/>
+      <w:r>
+        <w:lastRenderedPageBreak/>
         <w:t>Conclusion:</w:t>
       </w:r>
       <w:bookmarkEnd w:id="10"/>
@@ -4205,10 +5282,31 @@
     </w:p>
     <w:p>
       <w:pPr>
+        <w:jc w:val="both"/>
+      </w:pPr>
+    </w:p>
+    <w:p>
+      <w:pPr>
+        <w:jc w:val="both"/>
+      </w:pPr>
+    </w:p>
+    <w:p>
+      <w:pPr>
+        <w:jc w:val="both"/>
+      </w:pPr>
+    </w:p>
+    <w:p>
+      <w:r>
+        <w:br w:type="page"/>
+      </w:r>
+    </w:p>
+    <w:p>
+      <w:pPr>
         <w:pStyle w:val="Heading1"/>
       </w:pPr>
-      <w:bookmarkStart w:id="11" w:name="_Toc504430796"/>
-      <w:r>
+      <w:bookmarkStart w:id="11" w:name="_Toc504503275"/>
+      <w:r>
+        <w:lastRenderedPageBreak/>
         <w:t>References:</w:t>
       </w:r>
       <w:bookmarkEnd w:id="11"/>
@@ -4366,7 +5464,7 @@
           <w:rPr>
             <w:noProof/>
           </w:rPr>
-          <w:t>7</w:t>
+          <w:t>9</w:t>
         </w:r>
         <w:r>
           <w:rPr>
@@ -5317,7 +6415,7 @@
 </file>
 
 <file path=customXml/itemProps1.xml><?xml version="1.0" encoding="utf-8"?>
-<ds:datastoreItem xmlns:ds="http://schemas.openxmlformats.org/officeDocument/2006/customXml" ds:itemID="{88B4C1C2-E425-49C7-9BDC-1072E05F00B6}">
+<ds:datastoreItem xmlns:ds="http://schemas.openxmlformats.org/officeDocument/2006/customXml" ds:itemID="{AB1C7B51-00BA-4BA3-95C6-65B316B20B9F}">
   <ds:schemaRefs>
     <ds:schemaRef ds:uri="http://schemas.openxmlformats.org/officeDocument/2006/bibliography"/>
   </ds:schemaRefs>

</xml_diff>